<commit_message>
implementeren van de applicatie in de productieomgeving
content aangepast.
nu wordt er bescheven hoe het verlopen is.
</commit_message>
<xml_diff>
--- a/Documentatie/Kerntaak-3/3.2.5_Documentatie-van-het-implementeren-van-de-applicatie-in-de-productieomgeving/2017-06-09_Implementeren-van-de-applicatie-in-de-productieomgeving_V1.docx
+++ b/Documentatie/Kerntaak-3/3.2.5_Documentatie-van-het-implementeren-van-de-applicatie-in-de-productieomgeving/2017-06-09_Implementeren-van-de-applicatie-in-de-productieomgeving_V1.docx
@@ -10,6 +10,7 @@
           <w:docPartUnique/>
         </w:docPartObj>
       </w:sdtPr>
+      <w:sdtEndPr/>
       <w:sdtContent>
         <w:p/>
         <w:p>
@@ -21,7 +22,7 @@
             <mc:AlternateContent>
               <mc:Choice Requires="wps">
                 <w:drawing>
-                  <wp:anchor distT="0" distB="0" distL="182880" distR="182880" simplePos="0" relativeHeight="251660288" behindDoc="0" locked="0" layoutInCell="1" allowOverlap="1" wp14:anchorId="78D8FF74" wp14:editId="37CD033F">
+                  <wp:anchor distT="0" distB="0" distL="182880" distR="182880" simplePos="0" relativeHeight="251660288" behindDoc="0" locked="0" layoutInCell="1" allowOverlap="1" wp14:anchorId="3D039104" wp14:editId="4CDF1B6C">
                     <wp:simplePos x="0" y="0"/>
                     <wp:positionH relativeFrom="margin">
                       <wp:align>right</wp:align>
@@ -93,6 +94,7 @@
                                     <w:dataBinding w:prefixMappings="xmlns:ns0='http://purl.org/dc/elements/1.1/' xmlns:ns1='http://schemas.openxmlformats.org/package/2006/metadata/core-properties' " w:xpath="/ns1:coreProperties[1]/ns0:title[1]" w:storeItemID="{6C3C8BC8-F283-45AE-878A-BAB7291924A1}"/>
                                     <w:text/>
                                   </w:sdtPr>
+                                  <w:sdtEndPr/>
                                   <w:sdtContent>
                                     <w:r>
                                       <w:rPr>
@@ -130,6 +132,7 @@
                                   <w:dataBinding w:prefixMappings="xmlns:ns0='http://purl.org/dc/elements/1.1/' xmlns:ns1='http://schemas.openxmlformats.org/package/2006/metadata/core-properties' " w:xpath="/ns1:coreProperties[1]/ns0:subject[1]" w:storeItemID="{6C3C8BC8-F283-45AE-878A-BAB7291924A1}"/>
                                   <w:text/>
                                 </w:sdtPr>
+                                <w:sdtEndPr/>
                                 <w:sdtContent>
                                   <w:p>
                                     <w:pPr>
@@ -169,6 +172,7 @@
                                   <w:dataBinding w:prefixMappings="xmlns:ns0='http://purl.org/dc/elements/1.1/' xmlns:ns1='http://schemas.openxmlformats.org/package/2006/metadata/core-properties' " w:xpath="/ns1:coreProperties[1]/ns0:creator[1]" w:storeItemID="{6C3C8BC8-F283-45AE-878A-BAB7291924A1}"/>
                                   <w:text/>
                                 </w:sdtPr>
+                                <w:sdtEndPr/>
                                 <w:sdtContent>
                                   <w:p>
                                     <w:pPr>
@@ -363,7 +367,7 @@
             <mc:AlternateContent>
               <mc:Choice Requires="wps">
                 <w:drawing>
-                  <wp:anchor distT="0" distB="0" distL="114300" distR="114300" simplePos="0" relativeHeight="251661312" behindDoc="1" locked="0" layoutInCell="1" allowOverlap="1" wp14:anchorId="26FBEB6E" wp14:editId="29839901">
+                  <wp:anchor distT="0" distB="0" distL="114300" distR="114300" simplePos="0" relativeHeight="251661312" behindDoc="1" locked="0" layoutInCell="1" allowOverlap="1" wp14:anchorId="262BD753" wp14:editId="7AF063DD">
                     <wp:simplePos x="0" y="0"/>
                     <wp:positionH relativeFrom="margin">
                       <wp:posOffset>395605</wp:posOffset>
@@ -410,15 +414,27 @@
                               <w:p>
                                 <w:pPr>
                                   <w:shd w:val="clear" w:color="auto" w:fill="FFFFFF" w:themeFill="background1"/>
+                                  <w:rPr>
+                                    <w:lang w:val="en-US"/>
+                                  </w:rPr>
                                 </w:pPr>
                                 <w:r>
+                                  <w:rPr>
+                                    <w:lang w:val="en-US"/>
+                                  </w:rPr>
                                   <w:t>Datum: 09-06-2017</w:t>
                                 </w:r>
                                 <w:r>
+                                  <w:rPr>
+                                    <w:lang w:val="en-US"/>
+                                  </w:rPr>
                                   <w:br/>
                                   <w:t>Klas: RIO4-APO3A</w:t>
                                 </w:r>
                                 <w:r>
+                                  <w:rPr>
+                                    <w:lang w:val="en-US"/>
+                                  </w:rPr>
                                   <w:br/>
                                   <w:t>Examencasus: 03</w:t>
                                 </w:r>
@@ -494,7 +510,7 @@
             <mc:AlternateContent>
               <mc:Choice Requires="wps">
                 <w:drawing>
-                  <wp:anchor distT="0" distB="0" distL="114300" distR="114300" simplePos="0" relativeHeight="251659264" behindDoc="0" locked="0" layoutInCell="1" allowOverlap="1">
+                  <wp:anchor distT="0" distB="0" distL="114300" distR="114300" simplePos="0" relativeHeight="251659264" behindDoc="0" locked="0" layoutInCell="1" allowOverlap="1" wp14:anchorId="733417E2" wp14:editId="30852A05">
                     <wp:simplePos x="0" y="0"/>
                     <wp:positionH relativeFrom="margin">
                       <wp:align>right</wp:align>
@@ -571,6 +587,7 @@
                                     <w:calendar w:val="gregorian"/>
                                   </w:date>
                                 </w:sdtPr>
+                                <w:sdtEndPr/>
                                 <w:sdtContent>
                                   <w:p>
                                     <w:pPr>
@@ -701,7 +718,15 @@
             <w:rPr>
               <w:lang w:val="nl-NL"/>
             </w:rPr>
-            <w:t>Inhoudsopgave</w:t>
+            <w:t>Inh</w:t>
+          </w:r>
+          <w:bookmarkStart w:id="0" w:name="_GoBack"/>
+          <w:bookmarkEnd w:id="0"/>
+          <w:r>
+            <w:rPr>
+              <w:lang w:val="nl-NL"/>
+            </w:rPr>
+            <w:t>oudsopgave</w:t>
           </w:r>
         </w:p>
         <w:p>
@@ -725,7 +750,7 @@
           <w:r>
             <w:fldChar w:fldCharType="separate"/>
           </w:r>
-          <w:hyperlink w:anchor="_Toc485291856" w:history="1">
+          <w:hyperlink w:anchor="_Toc485380156" w:history="1">
             <w:r>
               <w:rPr>
                 <w:rStyle w:val="Hyperlink"/>
@@ -752,7 +777,7 @@
                 <w:noProof/>
                 <w:webHidden/>
               </w:rPr>
-              <w:instrText xml:space="preserve"> PAGEREF _Toc485291856 \h </w:instrText>
+              <w:instrText xml:space="preserve"> PAGEREF _Toc485380156 \h </w:instrText>
             </w:r>
             <w:r>
               <w:rPr>
@@ -795,22 +820,13 @@
               <w:lang w:val="nl-NL" w:eastAsia="nl-NL"/>
             </w:rPr>
           </w:pPr>
-          <w:hyperlink w:anchor="_Toc485291857" w:history="1">
+          <w:hyperlink w:anchor="_Toc485380157" w:history="1">
             <w:r>
               <w:rPr>
                 <w:rStyle w:val="Hyperlink"/>
                 <w:noProof/>
               </w:rPr>
-              <w:t>Implem</w:t>
-            </w:r>
-            <w:bookmarkStart w:id="0" w:name="_GoBack"/>
-            <w:bookmarkEnd w:id="0"/>
-            <w:r>
-              <w:rPr>
-                <w:rStyle w:val="Hyperlink"/>
-                <w:noProof/>
-              </w:rPr>
-              <w:t>entatie in de productieomgeving</w:t>
+              <w:t>Implementatie in de productieomgeving</w:t>
             </w:r>
             <w:r>
               <w:rPr>
@@ -831,7 +847,7 @@
                 <w:noProof/>
                 <w:webHidden/>
               </w:rPr>
-              <w:instrText xml:space="preserve"> PAGEREF _Toc485291857 \h </w:instrText>
+              <w:instrText xml:space="preserve"> PAGEREF _Toc485380157 \h </w:instrText>
             </w:r>
             <w:r>
               <w:rPr>
@@ -874,7 +890,7 @@
               <w:lang w:val="nl-NL" w:eastAsia="nl-NL"/>
             </w:rPr>
           </w:pPr>
-          <w:hyperlink w:anchor="_Toc485291858" w:history="1">
+          <w:hyperlink w:anchor="_Toc485380158" w:history="1">
             <w:r>
               <w:rPr>
                 <w:rStyle w:val="Hyperlink"/>
@@ -901,7 +917,7 @@
                 <w:noProof/>
                 <w:webHidden/>
               </w:rPr>
-              <w:instrText xml:space="preserve"> PAGEREF _Toc485291858 \h </w:instrText>
+              <w:instrText xml:space="preserve"> PAGEREF _Toc485380158 \h </w:instrText>
             </w:r>
             <w:r>
               <w:rPr>
@@ -944,7 +960,7 @@
               <w:lang w:val="nl-NL" w:eastAsia="nl-NL"/>
             </w:rPr>
           </w:pPr>
-          <w:hyperlink w:anchor="_Toc485291859" w:history="1">
+          <w:hyperlink w:anchor="_Toc485380159" w:history="1">
             <w:r>
               <w:rPr>
                 <w:rStyle w:val="Hyperlink"/>
@@ -971,147 +987,7 @@
                 <w:noProof/>
                 <w:webHidden/>
               </w:rPr>
-              <w:instrText xml:space="preserve"> PAGEREF _Toc485291859 \h </w:instrText>
-            </w:r>
-            <w:r>
-              <w:rPr>
-                <w:noProof/>
-                <w:webHidden/>
-              </w:rPr>
-            </w:r>
-            <w:r>
-              <w:rPr>
-                <w:noProof/>
-                <w:webHidden/>
-              </w:rPr>
-              <w:fldChar w:fldCharType="separate"/>
-            </w:r>
-            <w:r>
-              <w:rPr>
-                <w:noProof/>
-                <w:webHidden/>
-              </w:rPr>
-              <w:t>3</w:t>
-            </w:r>
-            <w:r>
-              <w:rPr>
-                <w:noProof/>
-                <w:webHidden/>
-              </w:rPr>
-              <w:fldChar w:fldCharType="end"/>
-            </w:r>
-          </w:hyperlink>
-        </w:p>
-        <w:p>
-          <w:pPr>
-            <w:pStyle w:val="TOC3"/>
-            <w:tabs>
-              <w:tab w:val="right" w:leader="dot" w:pos="9062"/>
-            </w:tabs>
-            <w:rPr>
-              <w:rFonts w:cstheme="minorBidi"/>
-              <w:noProof/>
-              <w:lang w:val="nl-NL" w:eastAsia="nl-NL"/>
-            </w:rPr>
-          </w:pPr>
-          <w:hyperlink w:anchor="_Toc485291860" w:history="1">
-            <w:r>
-              <w:rPr>
-                <w:rStyle w:val="Hyperlink"/>
-                <w:noProof/>
-              </w:rPr>
-              <w:t>Voorbereidingen</w:t>
-            </w:r>
-            <w:r>
-              <w:rPr>
-                <w:noProof/>
-                <w:webHidden/>
-              </w:rPr>
-              <w:tab/>
-            </w:r>
-            <w:r>
-              <w:rPr>
-                <w:noProof/>
-                <w:webHidden/>
-              </w:rPr>
-              <w:fldChar w:fldCharType="begin"/>
-            </w:r>
-            <w:r>
-              <w:rPr>
-                <w:noProof/>
-                <w:webHidden/>
-              </w:rPr>
-              <w:instrText xml:space="preserve"> PAGEREF _Toc485291860 \h </w:instrText>
-            </w:r>
-            <w:r>
-              <w:rPr>
-                <w:noProof/>
-                <w:webHidden/>
-              </w:rPr>
-            </w:r>
-            <w:r>
-              <w:rPr>
-                <w:noProof/>
-                <w:webHidden/>
-              </w:rPr>
-              <w:fldChar w:fldCharType="separate"/>
-            </w:r>
-            <w:r>
-              <w:rPr>
-                <w:noProof/>
-                <w:webHidden/>
-              </w:rPr>
-              <w:t>3</w:t>
-            </w:r>
-            <w:r>
-              <w:rPr>
-                <w:noProof/>
-                <w:webHidden/>
-              </w:rPr>
-              <w:fldChar w:fldCharType="end"/>
-            </w:r>
-          </w:hyperlink>
-        </w:p>
-        <w:p>
-          <w:pPr>
-            <w:pStyle w:val="TOC3"/>
-            <w:tabs>
-              <w:tab w:val="right" w:leader="dot" w:pos="9062"/>
-            </w:tabs>
-            <w:rPr>
-              <w:rFonts w:cstheme="minorBidi"/>
-              <w:noProof/>
-              <w:lang w:val="nl-NL" w:eastAsia="nl-NL"/>
-            </w:rPr>
-          </w:pPr>
-          <w:hyperlink w:anchor="_Toc485291861" w:history="1">
-            <w:r>
-              <w:rPr>
-                <w:rStyle w:val="Hyperlink"/>
-                <w:noProof/>
-              </w:rPr>
-              <w:t>Van code naar app</w:t>
-            </w:r>
-            <w:r>
-              <w:rPr>
-                <w:noProof/>
-                <w:webHidden/>
-              </w:rPr>
-              <w:tab/>
-            </w:r>
-            <w:r>
-              <w:rPr>
-                <w:noProof/>
-                <w:webHidden/>
-              </w:rPr>
-              <w:fldChar w:fldCharType="begin"/>
-            </w:r>
-            <w:r>
-              <w:rPr>
-                <w:noProof/>
-                <w:webHidden/>
-              </w:rPr>
-              <w:instrText xml:space="preserve"> PAGEREF _Toc485291861 \h </w:instrText>
+              <w:instrText xml:space="preserve"> PAGEREF _Toc485380159 \h </w:instrText>
             </w:r>
             <w:r>
               <w:rPr>
@@ -1154,13 +1030,13 @@
               <w:lang w:val="nl-NL" w:eastAsia="nl-NL"/>
             </w:rPr>
           </w:pPr>
-          <w:hyperlink w:anchor="_Toc485291862" w:history="1">
+          <w:hyperlink w:anchor="_Toc485380160" w:history="1">
             <w:r>
               <w:rPr>
                 <w:rStyle w:val="Hyperlink"/>
                 <w:noProof/>
               </w:rPr>
-              <w:t>Als u de applicatie verder wilt ontwikkelen</w:t>
+              <w:t>Verwachtingen</w:t>
             </w:r>
             <w:r>
               <w:rPr>
@@ -1181,7 +1057,7 @@
                 <w:noProof/>
                 <w:webHidden/>
               </w:rPr>
-              <w:instrText xml:space="preserve"> PAGEREF _Toc485291862 \h </w:instrText>
+              <w:instrText xml:space="preserve"> PAGEREF _Toc485380160 \h </w:instrText>
             </w:r>
             <w:r>
               <w:rPr>
@@ -1214,7 +1090,7 @@
         </w:p>
         <w:p>
           <w:pPr>
-            <w:pStyle w:val="TOC3"/>
+            <w:pStyle w:val="TOC2"/>
             <w:tabs>
               <w:tab w:val="right" w:leader="dot" w:pos="9062"/>
             </w:tabs>
@@ -1224,15 +1100,13 @@
               <w:lang w:val="nl-NL" w:eastAsia="nl-NL"/>
             </w:rPr>
           </w:pPr>
-          <w:hyperlink w:anchor="_Toc485291863" w:history="1">
+          <w:hyperlink w:anchor="_Toc485380161" w:history="1">
             <w:r>
               <w:rPr>
                 <w:rStyle w:val="Hyperlink"/>
-                <w:rFonts w:eastAsia="Times New Roman"/>
                 <w:noProof/>
-                <w:lang w:eastAsia="nl-NL"/>
-              </w:rPr>
-              <w:t>Minimale hardware specificaties</w:t>
+              </w:rPr>
+              <w:t>Uitvoering</w:t>
             </w:r>
             <w:r>
               <w:rPr>
@@ -1253,7 +1127,7 @@
                 <w:noProof/>
                 <w:webHidden/>
               </w:rPr>
-              <w:instrText xml:space="preserve"> PAGEREF _Toc485291863 \h </w:instrText>
+              <w:instrText xml:space="preserve"> PAGEREF _Toc485380161 \h </w:instrText>
             </w:r>
             <w:r>
               <w:rPr>
@@ -1273,77 +1147,7 @@
                 <w:noProof/>
                 <w:webHidden/>
               </w:rPr>
-              <w:t>4</w:t>
-            </w:r>
-            <w:r>
-              <w:rPr>
-                <w:noProof/>
-                <w:webHidden/>
-              </w:rPr>
-              <w:fldChar w:fldCharType="end"/>
-            </w:r>
-          </w:hyperlink>
-        </w:p>
-        <w:p>
-          <w:pPr>
-            <w:pStyle w:val="TOC3"/>
-            <w:tabs>
-              <w:tab w:val="right" w:leader="dot" w:pos="9062"/>
-            </w:tabs>
-            <w:rPr>
-              <w:rFonts w:cstheme="minorBidi"/>
-              <w:noProof/>
-              <w:lang w:val="nl-NL" w:eastAsia="nl-NL"/>
-            </w:rPr>
-          </w:pPr>
-          <w:hyperlink w:anchor="_Toc485291864" w:history="1">
-            <w:r>
-              <w:rPr>
-                <w:rStyle w:val="Hyperlink"/>
-                <w:noProof/>
-              </w:rPr>
-              <w:t>Procedure installeren software</w:t>
-            </w:r>
-            <w:r>
-              <w:rPr>
-                <w:noProof/>
-                <w:webHidden/>
-              </w:rPr>
-              <w:tab/>
-            </w:r>
-            <w:r>
-              <w:rPr>
-                <w:noProof/>
-                <w:webHidden/>
-              </w:rPr>
-              <w:fldChar w:fldCharType="begin"/>
-            </w:r>
-            <w:r>
-              <w:rPr>
-                <w:noProof/>
-                <w:webHidden/>
-              </w:rPr>
-              <w:instrText xml:space="preserve"> PAGEREF _Toc485291864 \h </w:instrText>
-            </w:r>
-            <w:r>
-              <w:rPr>
-                <w:noProof/>
-                <w:webHidden/>
-              </w:rPr>
-            </w:r>
-            <w:r>
-              <w:rPr>
-                <w:noProof/>
-                <w:webHidden/>
-              </w:rPr>
-              <w:fldChar w:fldCharType="separate"/>
-            </w:r>
-            <w:r>
-              <w:rPr>
-                <w:noProof/>
-                <w:webHidden/>
-              </w:rPr>
-              <w:t>4</w:t>
+              <w:t>3</w:t>
             </w:r>
             <w:r>
               <w:rPr>
@@ -1366,16 +1170,13 @@
               <w:lang w:val="nl-NL" w:eastAsia="nl-NL"/>
             </w:rPr>
           </w:pPr>
-          <w:hyperlink w:anchor="_Toc485291865" w:history="1">
+          <w:hyperlink w:anchor="_Toc485380162" w:history="1">
             <w:r>
               <w:rPr>
                 <w:rStyle w:val="Hyperlink"/>
-                <w:rFonts w:asciiTheme="majorHAnsi" w:hAnsiTheme="majorHAnsi"/>
-                <w:i/>
-                <w:iCs/>
                 <w:noProof/>
               </w:rPr>
-              <w:t>Licenties</w:t>
+              <w:t>Revisie</w:t>
             </w:r>
             <w:r>
               <w:rPr>
@@ -1396,7 +1197,7 @@
                 <w:noProof/>
                 <w:webHidden/>
               </w:rPr>
-              <w:instrText xml:space="preserve"> PAGEREF _Toc485291865 \h </w:instrText>
+              <w:instrText xml:space="preserve"> PAGEREF _Toc485380162 \h </w:instrText>
             </w:r>
             <w:r>
               <w:rPr>
@@ -1417,849 +1218,6 @@
                 <w:webHidden/>
               </w:rPr>
               <w:t>4</w:t>
-            </w:r>
-            <w:r>
-              <w:rPr>
-                <w:noProof/>
-                <w:webHidden/>
-              </w:rPr>
-              <w:fldChar w:fldCharType="end"/>
-            </w:r>
-          </w:hyperlink>
-        </w:p>
-        <w:p>
-          <w:pPr>
-            <w:pStyle w:val="TOC1"/>
-            <w:tabs>
-              <w:tab w:val="right" w:leader="dot" w:pos="9062"/>
-            </w:tabs>
-            <w:rPr>
-              <w:rFonts w:cstheme="minorBidi"/>
-              <w:noProof/>
-              <w:lang w:val="nl-NL" w:eastAsia="nl-NL"/>
-            </w:rPr>
-          </w:pPr>
-          <w:hyperlink w:anchor="_Toc485291866" w:history="1">
-            <w:r>
-              <w:rPr>
-                <w:rStyle w:val="Hyperlink"/>
-                <w:rFonts w:asciiTheme="majorHAnsi" w:hAnsiTheme="majorHAnsi"/>
-                <w:noProof/>
-              </w:rPr>
-              <w:t>Microsoft Visio</w:t>
-            </w:r>
-            <w:r>
-              <w:rPr>
-                <w:noProof/>
-                <w:webHidden/>
-              </w:rPr>
-              <w:tab/>
-            </w:r>
-            <w:r>
-              <w:rPr>
-                <w:noProof/>
-                <w:webHidden/>
-              </w:rPr>
-              <w:fldChar w:fldCharType="begin"/>
-            </w:r>
-            <w:r>
-              <w:rPr>
-                <w:noProof/>
-                <w:webHidden/>
-              </w:rPr>
-              <w:instrText xml:space="preserve"> PAGEREF _Toc485291866 \h </w:instrText>
-            </w:r>
-            <w:r>
-              <w:rPr>
-                <w:noProof/>
-                <w:webHidden/>
-              </w:rPr>
-            </w:r>
-            <w:r>
-              <w:rPr>
-                <w:noProof/>
-                <w:webHidden/>
-              </w:rPr>
-              <w:fldChar w:fldCharType="separate"/>
-            </w:r>
-            <w:r>
-              <w:rPr>
-                <w:noProof/>
-                <w:webHidden/>
-              </w:rPr>
-              <w:t>4</w:t>
-            </w:r>
-            <w:r>
-              <w:rPr>
-                <w:noProof/>
-                <w:webHidden/>
-              </w:rPr>
-              <w:fldChar w:fldCharType="end"/>
-            </w:r>
-          </w:hyperlink>
-        </w:p>
-        <w:p>
-          <w:pPr>
-            <w:pStyle w:val="TOC1"/>
-            <w:tabs>
-              <w:tab w:val="right" w:leader="dot" w:pos="9062"/>
-            </w:tabs>
-            <w:rPr>
-              <w:rFonts w:cstheme="minorBidi"/>
-              <w:noProof/>
-              <w:lang w:val="nl-NL" w:eastAsia="nl-NL"/>
-            </w:rPr>
-          </w:pPr>
-          <w:hyperlink w:anchor="_Toc485291867" w:history="1">
-            <w:r>
-              <w:rPr>
-                <w:rStyle w:val="Hyperlink"/>
-                <w:rFonts w:asciiTheme="majorHAnsi" w:hAnsiTheme="majorHAnsi"/>
-                <w:noProof/>
-              </w:rPr>
-              <w:t>Visual studio 2015 Enterprise licentie</w:t>
-            </w:r>
-            <w:r>
-              <w:rPr>
-                <w:noProof/>
-                <w:webHidden/>
-              </w:rPr>
-              <w:tab/>
-            </w:r>
-            <w:r>
-              <w:rPr>
-                <w:noProof/>
-                <w:webHidden/>
-              </w:rPr>
-              <w:fldChar w:fldCharType="begin"/>
-            </w:r>
-            <w:r>
-              <w:rPr>
-                <w:noProof/>
-                <w:webHidden/>
-              </w:rPr>
-              <w:instrText xml:space="preserve"> PAGEREF _Toc485291867 \h </w:instrText>
-            </w:r>
-            <w:r>
-              <w:rPr>
-                <w:noProof/>
-                <w:webHidden/>
-              </w:rPr>
-            </w:r>
-            <w:r>
-              <w:rPr>
-                <w:noProof/>
-                <w:webHidden/>
-              </w:rPr>
-              <w:fldChar w:fldCharType="separate"/>
-            </w:r>
-            <w:r>
-              <w:rPr>
-                <w:noProof/>
-                <w:webHidden/>
-              </w:rPr>
-              <w:t>4</w:t>
-            </w:r>
-            <w:r>
-              <w:rPr>
-                <w:noProof/>
-                <w:webHidden/>
-              </w:rPr>
-              <w:fldChar w:fldCharType="end"/>
-            </w:r>
-          </w:hyperlink>
-        </w:p>
-        <w:p>
-          <w:pPr>
-            <w:pStyle w:val="TOC1"/>
-            <w:tabs>
-              <w:tab w:val="right" w:leader="dot" w:pos="9062"/>
-            </w:tabs>
-            <w:rPr>
-              <w:rFonts w:cstheme="minorBidi"/>
-              <w:noProof/>
-              <w:lang w:val="nl-NL" w:eastAsia="nl-NL"/>
-            </w:rPr>
-          </w:pPr>
-          <w:hyperlink w:anchor="_Toc485291868" w:history="1">
-            <w:r>
-              <w:rPr>
-                <w:rStyle w:val="Hyperlink"/>
-                <w:rFonts w:asciiTheme="majorHAnsi" w:hAnsiTheme="majorHAnsi"/>
-                <w:noProof/>
-              </w:rPr>
-              <w:t>Visual studio 2017 Enterprise licentie</w:t>
-            </w:r>
-            <w:r>
-              <w:rPr>
-                <w:noProof/>
-                <w:webHidden/>
-              </w:rPr>
-              <w:tab/>
-            </w:r>
-            <w:r>
-              <w:rPr>
-                <w:noProof/>
-                <w:webHidden/>
-              </w:rPr>
-              <w:fldChar w:fldCharType="begin"/>
-            </w:r>
-            <w:r>
-              <w:rPr>
-                <w:noProof/>
-                <w:webHidden/>
-              </w:rPr>
-              <w:instrText xml:space="preserve"> PAGEREF _Toc485291868 \h </w:instrText>
-            </w:r>
-            <w:r>
-              <w:rPr>
-                <w:noProof/>
-                <w:webHidden/>
-              </w:rPr>
-            </w:r>
-            <w:r>
-              <w:rPr>
-                <w:noProof/>
-                <w:webHidden/>
-              </w:rPr>
-              <w:fldChar w:fldCharType="separate"/>
-            </w:r>
-            <w:r>
-              <w:rPr>
-                <w:noProof/>
-                <w:webHidden/>
-              </w:rPr>
-              <w:t>4</w:t>
-            </w:r>
-            <w:r>
-              <w:rPr>
-                <w:noProof/>
-                <w:webHidden/>
-              </w:rPr>
-              <w:fldChar w:fldCharType="end"/>
-            </w:r>
-          </w:hyperlink>
-        </w:p>
-        <w:p>
-          <w:pPr>
-            <w:pStyle w:val="TOC3"/>
-            <w:tabs>
-              <w:tab w:val="right" w:leader="dot" w:pos="9062"/>
-            </w:tabs>
-            <w:rPr>
-              <w:rFonts w:cstheme="minorBidi"/>
-              <w:noProof/>
-              <w:lang w:val="nl-NL" w:eastAsia="nl-NL"/>
-            </w:rPr>
-          </w:pPr>
-          <w:hyperlink w:anchor="_Toc485291869" w:history="1">
-            <w:r>
-              <w:rPr>
-                <w:rStyle w:val="Hyperlink"/>
-                <w:noProof/>
-              </w:rPr>
-              <w:t>Windows 10</w:t>
-            </w:r>
-            <w:r>
-              <w:rPr>
-                <w:noProof/>
-                <w:webHidden/>
-              </w:rPr>
-              <w:tab/>
-            </w:r>
-            <w:r>
-              <w:rPr>
-                <w:noProof/>
-                <w:webHidden/>
-              </w:rPr>
-              <w:fldChar w:fldCharType="begin"/>
-            </w:r>
-            <w:r>
-              <w:rPr>
-                <w:noProof/>
-                <w:webHidden/>
-              </w:rPr>
-              <w:instrText xml:space="preserve"> PAGEREF _Toc485291869 \h </w:instrText>
-            </w:r>
-            <w:r>
-              <w:rPr>
-                <w:noProof/>
-                <w:webHidden/>
-              </w:rPr>
-            </w:r>
-            <w:r>
-              <w:rPr>
-                <w:noProof/>
-                <w:webHidden/>
-              </w:rPr>
-              <w:fldChar w:fldCharType="separate"/>
-            </w:r>
-            <w:r>
-              <w:rPr>
-                <w:noProof/>
-                <w:webHidden/>
-              </w:rPr>
-              <w:t>6</w:t>
-            </w:r>
-            <w:r>
-              <w:rPr>
-                <w:noProof/>
-                <w:webHidden/>
-              </w:rPr>
-              <w:fldChar w:fldCharType="end"/>
-            </w:r>
-          </w:hyperlink>
-        </w:p>
-        <w:p>
-          <w:pPr>
-            <w:pStyle w:val="TOC3"/>
-            <w:tabs>
-              <w:tab w:val="right" w:leader="dot" w:pos="9062"/>
-            </w:tabs>
-            <w:rPr>
-              <w:rFonts w:cstheme="minorBidi"/>
-              <w:noProof/>
-              <w:lang w:val="nl-NL" w:eastAsia="nl-NL"/>
-            </w:rPr>
-          </w:pPr>
-          <w:hyperlink w:anchor="_Toc485291870" w:history="1">
-            <w:r>
-              <w:rPr>
-                <w:rStyle w:val="Hyperlink"/>
-                <w:noProof/>
-              </w:rPr>
-              <w:t>Visual studio 2015 Enterprise</w:t>
-            </w:r>
-            <w:r>
-              <w:rPr>
-                <w:noProof/>
-                <w:webHidden/>
-              </w:rPr>
-              <w:tab/>
-            </w:r>
-            <w:r>
-              <w:rPr>
-                <w:noProof/>
-                <w:webHidden/>
-              </w:rPr>
-              <w:fldChar w:fldCharType="begin"/>
-            </w:r>
-            <w:r>
-              <w:rPr>
-                <w:noProof/>
-                <w:webHidden/>
-              </w:rPr>
-              <w:instrText xml:space="preserve"> PAGEREF _Toc485291870 \h </w:instrText>
-            </w:r>
-            <w:r>
-              <w:rPr>
-                <w:noProof/>
-                <w:webHidden/>
-              </w:rPr>
-            </w:r>
-            <w:r>
-              <w:rPr>
-                <w:noProof/>
-                <w:webHidden/>
-              </w:rPr>
-              <w:fldChar w:fldCharType="separate"/>
-            </w:r>
-            <w:r>
-              <w:rPr>
-                <w:noProof/>
-                <w:webHidden/>
-              </w:rPr>
-              <w:t>7</w:t>
-            </w:r>
-            <w:r>
-              <w:rPr>
-                <w:noProof/>
-                <w:webHidden/>
-              </w:rPr>
-              <w:fldChar w:fldCharType="end"/>
-            </w:r>
-          </w:hyperlink>
-        </w:p>
-        <w:p>
-          <w:pPr>
-            <w:pStyle w:val="TOC3"/>
-            <w:tabs>
-              <w:tab w:val="right" w:leader="dot" w:pos="9062"/>
-            </w:tabs>
-            <w:rPr>
-              <w:rFonts w:cstheme="minorBidi"/>
-              <w:noProof/>
-              <w:lang w:val="nl-NL" w:eastAsia="nl-NL"/>
-            </w:rPr>
-          </w:pPr>
-          <w:hyperlink w:anchor="_Toc485291871" w:history="1">
-            <w:r>
-              <w:rPr>
-                <w:rStyle w:val="Hyperlink"/>
-                <w:noProof/>
-              </w:rPr>
-              <w:t>Visual studio 2017 Enterprise</w:t>
-            </w:r>
-            <w:r>
-              <w:rPr>
-                <w:noProof/>
-                <w:webHidden/>
-              </w:rPr>
-              <w:tab/>
-            </w:r>
-            <w:r>
-              <w:rPr>
-                <w:noProof/>
-                <w:webHidden/>
-              </w:rPr>
-              <w:fldChar w:fldCharType="begin"/>
-            </w:r>
-            <w:r>
-              <w:rPr>
-                <w:noProof/>
-                <w:webHidden/>
-              </w:rPr>
-              <w:instrText xml:space="preserve"> PAGEREF _Toc485291871 \h </w:instrText>
-            </w:r>
-            <w:r>
-              <w:rPr>
-                <w:noProof/>
-                <w:webHidden/>
-              </w:rPr>
-            </w:r>
-            <w:r>
-              <w:rPr>
-                <w:noProof/>
-                <w:webHidden/>
-              </w:rPr>
-              <w:fldChar w:fldCharType="separate"/>
-            </w:r>
-            <w:r>
-              <w:rPr>
-                <w:noProof/>
-                <w:webHidden/>
-              </w:rPr>
-              <w:t>7</w:t>
-            </w:r>
-            <w:r>
-              <w:rPr>
-                <w:noProof/>
-                <w:webHidden/>
-              </w:rPr>
-              <w:fldChar w:fldCharType="end"/>
-            </w:r>
-          </w:hyperlink>
-        </w:p>
-        <w:p>
-          <w:pPr>
-            <w:pStyle w:val="TOC3"/>
-            <w:tabs>
-              <w:tab w:val="right" w:leader="dot" w:pos="9062"/>
-            </w:tabs>
-            <w:rPr>
-              <w:rFonts w:cstheme="minorBidi"/>
-              <w:noProof/>
-              <w:lang w:val="nl-NL" w:eastAsia="nl-NL"/>
-            </w:rPr>
-          </w:pPr>
-          <w:hyperlink w:anchor="_Toc485291872" w:history="1">
-            <w:r>
-              <w:rPr>
-                <w:rStyle w:val="Hyperlink"/>
-                <w:noProof/>
-              </w:rPr>
-              <w:t>GitHub + GitHub Project</w:t>
-            </w:r>
-            <w:r>
-              <w:rPr>
-                <w:noProof/>
-                <w:webHidden/>
-              </w:rPr>
-              <w:tab/>
-            </w:r>
-            <w:r>
-              <w:rPr>
-                <w:noProof/>
-                <w:webHidden/>
-              </w:rPr>
-              <w:fldChar w:fldCharType="begin"/>
-            </w:r>
-            <w:r>
-              <w:rPr>
-                <w:noProof/>
-                <w:webHidden/>
-              </w:rPr>
-              <w:instrText xml:space="preserve"> PAGEREF _Toc485291872 \h </w:instrText>
-            </w:r>
-            <w:r>
-              <w:rPr>
-                <w:noProof/>
-                <w:webHidden/>
-              </w:rPr>
-            </w:r>
-            <w:r>
-              <w:rPr>
-                <w:noProof/>
-                <w:webHidden/>
-              </w:rPr>
-              <w:fldChar w:fldCharType="separate"/>
-            </w:r>
-            <w:r>
-              <w:rPr>
-                <w:noProof/>
-                <w:webHidden/>
-              </w:rPr>
-              <w:t>8</w:t>
-            </w:r>
-            <w:r>
-              <w:rPr>
-                <w:noProof/>
-                <w:webHidden/>
-              </w:rPr>
-              <w:fldChar w:fldCharType="end"/>
-            </w:r>
-          </w:hyperlink>
-        </w:p>
-        <w:p>
-          <w:pPr>
-            <w:pStyle w:val="TOC3"/>
-            <w:tabs>
-              <w:tab w:val="right" w:leader="dot" w:pos="9062"/>
-            </w:tabs>
-            <w:rPr>
-              <w:rFonts w:cstheme="minorBidi"/>
-              <w:noProof/>
-              <w:lang w:val="nl-NL" w:eastAsia="nl-NL"/>
-            </w:rPr>
-          </w:pPr>
-          <w:hyperlink w:anchor="_Toc485291873" w:history="1">
-            <w:r>
-              <w:rPr>
-                <w:rStyle w:val="Hyperlink"/>
-                <w:noProof/>
-              </w:rPr>
-              <w:t>Microsoft Office 2013</w:t>
-            </w:r>
-            <w:r>
-              <w:rPr>
-                <w:noProof/>
-                <w:webHidden/>
-              </w:rPr>
-              <w:tab/>
-            </w:r>
-            <w:r>
-              <w:rPr>
-                <w:noProof/>
-                <w:webHidden/>
-              </w:rPr>
-              <w:fldChar w:fldCharType="begin"/>
-            </w:r>
-            <w:r>
-              <w:rPr>
-                <w:noProof/>
-                <w:webHidden/>
-              </w:rPr>
-              <w:instrText xml:space="preserve"> PAGEREF _Toc485291873 \h </w:instrText>
-            </w:r>
-            <w:r>
-              <w:rPr>
-                <w:noProof/>
-                <w:webHidden/>
-              </w:rPr>
-            </w:r>
-            <w:r>
-              <w:rPr>
-                <w:noProof/>
-                <w:webHidden/>
-              </w:rPr>
-              <w:fldChar w:fldCharType="separate"/>
-            </w:r>
-            <w:r>
-              <w:rPr>
-                <w:noProof/>
-                <w:webHidden/>
-              </w:rPr>
-              <w:t>8</w:t>
-            </w:r>
-            <w:r>
-              <w:rPr>
-                <w:noProof/>
-                <w:webHidden/>
-              </w:rPr>
-              <w:fldChar w:fldCharType="end"/>
-            </w:r>
-          </w:hyperlink>
-        </w:p>
-        <w:p>
-          <w:pPr>
-            <w:pStyle w:val="TOC3"/>
-            <w:tabs>
-              <w:tab w:val="right" w:leader="dot" w:pos="9062"/>
-            </w:tabs>
-            <w:rPr>
-              <w:rFonts w:cstheme="minorBidi"/>
-              <w:noProof/>
-              <w:lang w:val="nl-NL" w:eastAsia="nl-NL"/>
-            </w:rPr>
-          </w:pPr>
-          <w:hyperlink w:anchor="_Toc485291874" w:history="1">
-            <w:r>
-              <w:rPr>
-                <w:rStyle w:val="Hyperlink"/>
-                <w:noProof/>
-              </w:rPr>
-              <w:t>Microsoft Visio</w:t>
-            </w:r>
-            <w:r>
-              <w:rPr>
-                <w:noProof/>
-                <w:webHidden/>
-              </w:rPr>
-              <w:tab/>
-            </w:r>
-            <w:r>
-              <w:rPr>
-                <w:noProof/>
-                <w:webHidden/>
-              </w:rPr>
-              <w:fldChar w:fldCharType="begin"/>
-            </w:r>
-            <w:r>
-              <w:rPr>
-                <w:noProof/>
-                <w:webHidden/>
-              </w:rPr>
-              <w:instrText xml:space="preserve"> PAGEREF _Toc485291874 \h </w:instrText>
-            </w:r>
-            <w:r>
-              <w:rPr>
-                <w:noProof/>
-                <w:webHidden/>
-              </w:rPr>
-            </w:r>
-            <w:r>
-              <w:rPr>
-                <w:noProof/>
-                <w:webHidden/>
-              </w:rPr>
-              <w:fldChar w:fldCharType="separate"/>
-            </w:r>
-            <w:r>
-              <w:rPr>
-                <w:noProof/>
-                <w:webHidden/>
-              </w:rPr>
-              <w:t>8</w:t>
-            </w:r>
-            <w:r>
-              <w:rPr>
-                <w:noProof/>
-                <w:webHidden/>
-              </w:rPr>
-              <w:fldChar w:fldCharType="end"/>
-            </w:r>
-          </w:hyperlink>
-        </w:p>
-        <w:p>
-          <w:pPr>
-            <w:pStyle w:val="TOC3"/>
-            <w:tabs>
-              <w:tab w:val="right" w:leader="dot" w:pos="9062"/>
-            </w:tabs>
-            <w:rPr>
-              <w:rFonts w:cstheme="minorBidi"/>
-              <w:noProof/>
-              <w:lang w:val="nl-NL" w:eastAsia="nl-NL"/>
-            </w:rPr>
-          </w:pPr>
-          <w:hyperlink w:anchor="_Toc485291875" w:history="1">
-            <w:r>
-              <w:rPr>
-                <w:rStyle w:val="Hyperlink"/>
-                <w:noProof/>
-              </w:rPr>
-              <w:t>Microsoft Project</w:t>
-            </w:r>
-            <w:r>
-              <w:rPr>
-                <w:noProof/>
-                <w:webHidden/>
-              </w:rPr>
-              <w:tab/>
-            </w:r>
-            <w:r>
-              <w:rPr>
-                <w:noProof/>
-                <w:webHidden/>
-              </w:rPr>
-              <w:fldChar w:fldCharType="begin"/>
-            </w:r>
-            <w:r>
-              <w:rPr>
-                <w:noProof/>
-                <w:webHidden/>
-              </w:rPr>
-              <w:instrText xml:space="preserve"> PAGEREF _Toc485291875 \h </w:instrText>
-            </w:r>
-            <w:r>
-              <w:rPr>
-                <w:noProof/>
-                <w:webHidden/>
-              </w:rPr>
-            </w:r>
-            <w:r>
-              <w:rPr>
-                <w:noProof/>
-                <w:webHidden/>
-              </w:rPr>
-              <w:fldChar w:fldCharType="separate"/>
-            </w:r>
-            <w:r>
-              <w:rPr>
-                <w:noProof/>
-                <w:webHidden/>
-              </w:rPr>
-              <w:t>9</w:t>
-            </w:r>
-            <w:r>
-              <w:rPr>
-                <w:noProof/>
-                <w:webHidden/>
-              </w:rPr>
-              <w:fldChar w:fldCharType="end"/>
-            </w:r>
-          </w:hyperlink>
-        </w:p>
-        <w:p>
-          <w:pPr>
-            <w:pStyle w:val="TOC3"/>
-            <w:tabs>
-              <w:tab w:val="right" w:leader="dot" w:pos="9062"/>
-            </w:tabs>
-            <w:rPr>
-              <w:rFonts w:cstheme="minorBidi"/>
-              <w:noProof/>
-              <w:lang w:val="nl-NL" w:eastAsia="nl-NL"/>
-            </w:rPr>
-          </w:pPr>
-          <w:hyperlink w:anchor="_Toc485291876" w:history="1">
-            <w:r>
-              <w:rPr>
-                <w:rStyle w:val="Hyperlink"/>
-                <w:noProof/>
-              </w:rPr>
-              <w:t>Windows emulator</w:t>
-            </w:r>
-            <w:r>
-              <w:rPr>
-                <w:noProof/>
-                <w:webHidden/>
-              </w:rPr>
-              <w:tab/>
-            </w:r>
-            <w:r>
-              <w:rPr>
-                <w:noProof/>
-                <w:webHidden/>
-              </w:rPr>
-              <w:fldChar w:fldCharType="begin"/>
-            </w:r>
-            <w:r>
-              <w:rPr>
-                <w:noProof/>
-                <w:webHidden/>
-              </w:rPr>
-              <w:instrText xml:space="preserve"> PAGEREF _Toc485291876 \h </w:instrText>
-            </w:r>
-            <w:r>
-              <w:rPr>
-                <w:noProof/>
-                <w:webHidden/>
-              </w:rPr>
-            </w:r>
-            <w:r>
-              <w:rPr>
-                <w:noProof/>
-                <w:webHidden/>
-              </w:rPr>
-              <w:fldChar w:fldCharType="separate"/>
-            </w:r>
-            <w:r>
-              <w:rPr>
-                <w:noProof/>
-                <w:webHidden/>
-              </w:rPr>
-              <w:t>9</w:t>
-            </w:r>
-            <w:r>
-              <w:rPr>
-                <w:noProof/>
-                <w:webHidden/>
-              </w:rPr>
-              <w:fldChar w:fldCharType="end"/>
-            </w:r>
-          </w:hyperlink>
-        </w:p>
-        <w:p>
-          <w:pPr>
-            <w:pStyle w:val="TOC1"/>
-            <w:tabs>
-              <w:tab w:val="right" w:leader="dot" w:pos="9062"/>
-            </w:tabs>
-            <w:rPr>
-              <w:rFonts w:cstheme="minorBidi"/>
-              <w:noProof/>
-              <w:lang w:val="nl-NL" w:eastAsia="nl-NL"/>
-            </w:rPr>
-          </w:pPr>
-          <w:hyperlink w:anchor="_Toc485291877" w:history="1">
-            <w:r>
-              <w:rPr>
-                <w:rStyle w:val="Hyperlink"/>
-                <w:noProof/>
-              </w:rPr>
-              <w:t>Revisie</w:t>
-            </w:r>
-            <w:r>
-              <w:rPr>
-                <w:noProof/>
-                <w:webHidden/>
-              </w:rPr>
-              <w:tab/>
-            </w:r>
-            <w:r>
-              <w:rPr>
-                <w:noProof/>
-                <w:webHidden/>
-              </w:rPr>
-              <w:fldChar w:fldCharType="begin"/>
-            </w:r>
-            <w:r>
-              <w:rPr>
-                <w:noProof/>
-                <w:webHidden/>
-              </w:rPr>
-              <w:instrText xml:space="preserve"> PAGEREF _Toc485291877 \h </w:instrText>
-            </w:r>
-            <w:r>
-              <w:rPr>
-                <w:noProof/>
-                <w:webHidden/>
-              </w:rPr>
-            </w:r>
-            <w:r>
-              <w:rPr>
-                <w:noProof/>
-                <w:webHidden/>
-              </w:rPr>
-              <w:fldChar w:fldCharType="separate"/>
-            </w:r>
-            <w:r>
-              <w:rPr>
-                <w:noProof/>
-                <w:webHidden/>
-              </w:rPr>
-              <w:t>11</w:t>
             </w:r>
             <w:r>
               <w:rPr>
@@ -2291,7 +1249,7 @@
       <w:pPr>
         <w:pStyle w:val="Heading1"/>
       </w:pPr>
-      <w:bookmarkStart w:id="1" w:name="_Toc485291856"/>
+      <w:bookmarkStart w:id="1" w:name="_Toc485380156"/>
       <w:r>
         <w:lastRenderedPageBreak/>
         <w:t>Inleiding</w:t>
@@ -2306,10 +1264,13 @@
         <w:t>document gaat over</w:t>
       </w:r>
       <w:r>
-        <w:t xml:space="preserve"> hoe dat de applicatie uitgegeven wordt aan de klant en of we ergens tegen aan zijn gelopen met het uitgeven van de applicatie.</w:t>
+        <w:t xml:space="preserve"> hoe dat de applicatie uitgegeven wordt aan de klant en of we ergens tegen aan zijn gelopen met</w:t>
       </w:r>
       <w:r>
-        <w:t xml:space="preserve"> Ook wordt er beschreven hoe de klant de applicatie verder kan ontwikkelen. In de revisie wordt beschreven wat er is veranderd in dit document in de vorige versies.</w:t>
+        <w:t xml:space="preserve"> het uitgeven van de applicatie</w:t>
+      </w:r>
+      <w:r>
+        <w:t>. In de revisie wordt beschreven wat er is veranderd in dit document in de vorige versies.</w:t>
       </w:r>
       <w:r>
         <w:br w:type="page"/>
@@ -2319,7 +1280,7 @@
       <w:pPr>
         <w:pStyle w:val="Heading1"/>
       </w:pPr>
-      <w:bookmarkStart w:id="2" w:name="_Toc485291857"/>
+      <w:bookmarkStart w:id="2" w:name="_Toc485380157"/>
       <w:proofErr w:type="gramStart"/>
       <w:r>
         <w:lastRenderedPageBreak/>
@@ -2327,7 +1288,13 @@
       </w:r>
       <w:proofErr w:type="gramEnd"/>
       <w:r>
-        <w:t xml:space="preserve"> in de productieomgeving</w:t>
+        <w:t xml:space="preserve"> </w:t>
+      </w:r>
+      <w:r>
+        <w:t xml:space="preserve">in </w:t>
+      </w:r>
+      <w:r>
+        <w:t>de productieomgeving</w:t>
       </w:r>
       <w:bookmarkEnd w:id="2"/>
     </w:p>
@@ -2335,7 +1302,7 @@
       <w:pPr>
         <w:pStyle w:val="Heading2"/>
       </w:pPr>
-      <w:bookmarkStart w:id="3" w:name="_Toc485291858"/>
+      <w:bookmarkStart w:id="3" w:name="_Toc485380158"/>
       <w:r>
         <w:t>Hoe hebben wij het geïmplementeerd</w:t>
       </w:r>
@@ -2354,7 +1321,7 @@
         <w:pStyle w:val="Heading3"/>
       </w:pPr>
       <w:bookmarkStart w:id="4" w:name="_Toc485285696"/>
-      <w:bookmarkStart w:id="5" w:name="_Toc485291859"/>
+      <w:bookmarkStart w:id="5" w:name="_Toc485380159"/>
       <w:r>
         <w:t>Op locatie</w:t>
       </w:r>
@@ -2363,240 +1330,121 @@
     </w:p>
     <w:p>
       <w:r>
-        <w:t xml:space="preserve">Wij </w:t>
+        <w:t xml:space="preserve">hebben de documenten uitgeprint en mee genomen zoals afgesproken. </w:t>
       </w:r>
       <w:r>
-        <w:t>hebben</w:t>
+        <w:t xml:space="preserve">We hebben usb stick mee genomen die we mee zouden nemen. </w:t>
       </w:r>
       <w:r>
-        <w:t xml:space="preserve"> onze eigen laptop mee</w:t>
+        <w:t xml:space="preserve">Wij hebben onze eigen laptop mee genomen. </w:t>
       </w:r>
       <w:r>
-        <w:t xml:space="preserve"> genomen</w:t>
+        <w:t xml:space="preserve">De klant </w:t>
       </w:r>
       <w:r>
-        <w:t xml:space="preserve">. Als de klant de app zelf wilt hebben om te kunnen distribueren of verder te ontwikkelen dan heeft deze de hardware en software nodig dat beschreven is </w:t>
+        <w:t>had</w:t>
       </w:r>
       <w:r>
-        <w:t xml:space="preserve">onder het kopje </w:t>
-      </w:r>
-      <w:r>
-        <w:t>“</w:t>
-      </w:r>
-      <w:r>
-        <w:fldChar w:fldCharType="begin"/>
-      </w:r>
-      <w:r>
-        <w:instrText xml:space="preserve"> REF _Ref485291188 \h </w:instrText>
-      </w:r>
-      <w:r>
-        <w:fldChar w:fldCharType="separate"/>
-      </w:r>
-      <w:r>
-        <w:rPr>
-          <w:rFonts w:eastAsia="Times New Roman"/>
-          <w:lang w:eastAsia="nl-NL"/>
-        </w:rPr>
-        <w:t>Minimale hardware specificaties</w:t>
-      </w:r>
-      <w:r>
-        <w:fldChar w:fldCharType="end"/>
-      </w:r>
-      <w:r>
-        <w:t xml:space="preserve">”. Ook moet de Emulator die beschreven is </w:t>
-      </w:r>
-      <w:r>
-        <w:t>onder het kopje</w:t>
-      </w:r>
-      <w:r>
-        <w:t xml:space="preserve"> “</w:t>
-      </w:r>
-      <w:r>
-        <w:fldChar w:fldCharType="begin"/>
-      </w:r>
-      <w:r>
-        <w:instrText xml:space="preserve"> REF _Ref485291274 \h </w:instrText>
-      </w:r>
-      <w:r>
-        <w:fldChar w:fldCharType="separate"/>
-      </w:r>
-      <w:r>
-        <w:t>Windows emulator</w:t>
-      </w:r>
-      <w:r>
-        <w:fldChar w:fldCharType="end"/>
-      </w:r>
-      <w:r>
-        <w:t xml:space="preserve">” geïnstalleerd worden. Wij gebruiken Windows 10 Pro waarvan de Hyper-V Optie is toegepast. Dit omdat de emulator anders niet werkt. </w:t>
-      </w:r>
-    </w:p>
-    <w:p/>
-    <w:p>
-      <w:pPr>
-        <w:pStyle w:val="Heading3"/>
-      </w:pPr>
-      <w:bookmarkStart w:id="6" w:name="_Toc485285698"/>
-      <w:bookmarkStart w:id="7" w:name="_Toc485291860"/>
-      <w:r>
-        <w:t>Voorbereidingen</w:t>
-      </w:r>
-      <w:bookmarkEnd w:id="6"/>
-      <w:bookmarkEnd w:id="7"/>
-    </w:p>
-    <w:p>
-      <w:r>
-        <w:t>Zodra de app klaar was hebben wij gecontroleerd of de code goed was, zodat dat wij zeker weten dat we niets over het hoofd hebben gezien tijdens het testen van de code. Daarna zijn wij begonnen met het omzetten van code die alleen voor ons te gebruiken was naar de code die voor de gebruiker beschikbaar gesteld kan worden.</w:t>
-      </w:r>
-    </w:p>
-    <w:p>
-      <w:pPr>
-        <w:rPr>
-          <w:rStyle w:val="Heading2Char"/>
-          <w:rFonts w:eastAsiaTheme="minorHAnsi" w:cstheme="minorBidi"/>
-          <w:color w:val="auto"/>
-          <w:sz w:val="24"/>
-          <w:szCs w:val="22"/>
-        </w:rPr>
-      </w:pPr>
-    </w:p>
-    <w:p>
-      <w:pPr>
-        <w:pStyle w:val="Heading3"/>
-      </w:pPr>
-      <w:bookmarkStart w:id="8" w:name="_Toc485285699"/>
-      <w:bookmarkStart w:id="9" w:name="_Toc485291861"/>
-      <w:r>
-        <w:t>Van code naar app</w:t>
-      </w:r>
-      <w:bookmarkEnd w:id="8"/>
-      <w:bookmarkEnd w:id="9"/>
-    </w:p>
-    <w:p>
-      <w:r>
-        <w:t>De code uitvoeren naar een app die je kan installeren naar de Windows Phone is de eerst volgende stap die gedaan moet worden.</w:t>
-      </w:r>
-    </w:p>
-    <w:p>
-      <w:r>
-        <w:t xml:space="preserve">Wij </w:t>
-      </w:r>
-      <w:r>
-        <w:t>hebben</w:t>
-      </w:r>
-      <w:r>
-        <w:t xml:space="preserve"> het project </w:t>
-      </w:r>
-      <w:r>
-        <w:t>geopend</w:t>
-      </w:r>
-      <w:r>
-        <w:t xml:space="preserve"> en deze </w:t>
-      </w:r>
-      <w:r>
-        <w:t>hebben</w:t>
-      </w:r>
-      <w:r>
-        <w:t xml:space="preserve"> wij klaar</w:t>
-      </w:r>
-      <w:r>
-        <w:t>ge</w:t>
-      </w:r>
-      <w:r>
-        <w:t>ma</w:t>
-      </w:r>
-      <w:r>
-        <w:t>a</w:t>
-      </w:r>
-      <w:r>
-        <w:t>k</w:t>
-      </w:r>
-      <w:r>
-        <w:t>t</w:t>
-      </w:r>
-      <w:r>
-        <w:t xml:space="preserve"> om geaccepteerd te worden in de Windows store. Voordat de app in de Windows store mag komen moeten de “badges” aangepast worden met afbeeldingen waarvan de gebruiker gelijk zal herkennen dat dat de WebSentiment app is. Ook moet er gezorgd worden dat de architectuur voldoet aan de eisen van de telefoons waar de app moet kunnen draaien. Als we aan de conventie van Windows Phone hebben gehouden dan kan de app gebouwd worden voor de eindgebruiker.</w:t>
-      </w:r>
-    </w:p>
-    <w:p/>
-    <w:p>
-      <w:pPr>
-        <w:pStyle w:val="Heading2"/>
-      </w:pPr>
-      <w:bookmarkStart w:id="10" w:name="_Toc485291862"/>
-      <w:r>
-        <w:t>Als u de applicatie verder wilt ontwikkelen</w:t>
-      </w:r>
-      <w:bookmarkEnd w:id="10"/>
-    </w:p>
-    <w:p>
-      <w:r>
-        <w:t>Als u het project verder zo</w:t>
-      </w:r>
-      <w:r>
-        <w:t>u willen ontwikkelen heeft u</w:t>
-      </w:r>
-      <w:r>
-        <w:t xml:space="preserve"> minimale hardware eisen nodig die beschreven zijn </w:t>
-      </w:r>
-      <w:r>
-        <w:t>onder het kopje: “</w:t>
-      </w:r>
-      <w:r>
-        <w:fldChar w:fldCharType="begin"/>
-      </w:r>
-      <w:r>
-        <w:instrText xml:space="preserve"> REF _Ref485287898 \h </w:instrText>
-      </w:r>
-      <w:r>
-        <w:fldChar w:fldCharType="separate"/>
-      </w:r>
-      <w:r>
-        <w:rPr>
-          <w:rFonts w:eastAsia="Times New Roman"/>
-          <w:lang w:eastAsia="nl-NL"/>
-        </w:rPr>
-        <w:t>Minimale hardware specificaties</w:t>
-      </w:r>
-      <w:r>
-        <w:fldChar w:fldCharType="end"/>
-      </w:r>
-      <w:r>
-        <w:t>”</w:t>
-      </w:r>
-      <w:r>
-        <w:t xml:space="preserve">. Voor een uitgebreide procedure hoe u de software installeert kunt u vinden </w:t>
-      </w:r>
-      <w:r>
-        <w:t>onder</w:t>
-      </w:r>
-      <w:r>
-        <w:t xml:space="preserve"> het</w:t>
-      </w:r>
-      <w:r>
-        <w:t xml:space="preserve"> kopje:</w:t>
+        <w:t xml:space="preserve"> ook zijn laptop bij zich.</w:t>
       </w:r>
       <w:r>
         <w:t xml:space="preserve"> </w:t>
       </w:r>
       <w:r>
-        <w:fldChar w:fldCharType="begin"/>
+        <w:t xml:space="preserve">Wij hebben onze eigen laptop mee genomen. </w:t>
       </w:r>
       <w:r>
-        <w:instrText xml:space="preserve"> REF _Ref485287993 \h </w:instrText>
+        <w:t xml:space="preserve"> Deze laptop voldoet aan </w:t>
+      </w:r>
+      <w:commentRangeStart w:id="6"/>
+      <w:r>
+        <w:t xml:space="preserve">de minimale eisen </w:t>
+      </w:r>
+      <w:commentRangeEnd w:id="6"/>
+      <w:r>
+        <w:rPr>
+          <w:rStyle w:val="CommentReference"/>
+        </w:rPr>
+        <w:commentReference w:id="6"/>
       </w:r>
       <w:r>
-        <w:fldChar w:fldCharType="separate"/>
+        <w:t xml:space="preserve">die in het implementatieplan zijn beschreven. </w:t>
       </w:r>
       <w:r>
-        <w:t>Procedure installeren software</w:t>
+        <w:t xml:space="preserve">Toen de documenten overgedragen waren aan Nigel Severing hebben we uitgebreid uitgelegd hoe de applicatie werkt. </w:t>
       </w:r>
       <w:r>
-        <w:fldChar w:fldCharType="end"/>
+        <w:t>De klant heeft de software geïnstalleerd zoals afgesproken.</w:t>
+      </w:r>
+    </w:p>
+    <w:p/>
+    <w:p>
+      <w:pPr>
+        <w:pStyle w:val="Heading2"/>
+      </w:pPr>
+      <w:bookmarkStart w:id="7" w:name="_Toc485380160"/>
+      <w:r>
+        <w:t>Verwachtingen</w:t>
+      </w:r>
+      <w:bookmarkEnd w:id="7"/>
+    </w:p>
+    <w:p>
+      <w:r>
+        <w:t xml:space="preserve">Wij verwachten dat alles verloopt zoals we het beschreven hebben in het implementatieplan. We verwachten dat er niets fout zal gaan. De spullen die wij nodig hebben zijn gecheckt. Een dag van tevoren hebben we gevraagd aan Nigel Severing of dat hij nog dingen verwacht dat hij tegen aan zal lopen. Hier kregen wij als reactie op dat er geen problemen zullen moeten vormen. </w:t>
+      </w:r>
+    </w:p>
+    <w:p/>
+    <w:p>
+      <w:pPr>
+        <w:pStyle w:val="Heading2"/>
+      </w:pPr>
+      <w:bookmarkStart w:id="8" w:name="_Toc485380161"/>
+      <w:r>
+        <w:t>U</w:t>
       </w:r>
       <w:r>
-        <w:t xml:space="preserve">. </w:t>
+        <w:t>itvoering</w:t>
+      </w:r>
+      <w:bookmarkEnd w:id="8"/>
+    </w:p>
+    <w:p>
+      <w:r>
+        <w:t>Tijdens het implementeren van de applicatie in de productie omgeving zijn er een aantal dingen voorgekomen die wij niet hadden verwacht.</w:t>
       </w:r>
     </w:p>
+    <w:p>
+      <w:r>
+        <w:t xml:space="preserve">Toen wij aankwamen bij WebSentiment was ook de vriendin van Nigel Severing, Khadija </w:t>
+      </w:r>
+      <w:proofErr w:type="spellStart"/>
+      <w:r>
+        <w:t>Aghaatz</w:t>
+      </w:r>
+      <w:proofErr w:type="spellEnd"/>
+      <w:r>
+        <w:t xml:space="preserve">, ook aanwezig. Dit was niet beschreven in het </w:t>
+      </w:r>
+      <w:proofErr w:type="gramStart"/>
+      <w:r>
+        <w:t>implementatie</w:t>
+      </w:r>
+      <w:proofErr w:type="gramEnd"/>
+      <w:r>
+        <w:t xml:space="preserve"> plan omdat zij niet onze opdracht gever is. </w:t>
+      </w:r>
+      <w:r>
+        <w:t xml:space="preserve">Er is gevraagd of dat wij het konden laten zien op de beamer omdat Khadija </w:t>
+      </w:r>
+      <w:proofErr w:type="spellStart"/>
+      <w:r>
+        <w:t>Aghaatz</w:t>
+      </w:r>
+      <w:proofErr w:type="spellEnd"/>
+      <w:r>
+        <w:t xml:space="preserve"> er onverwachts bij was. Het verschil was dat we het nu op de beamer moesten laten zien in plaats van op onze laptop. Omdat we hier niet op gerend hebben hadden wij ook geen VGA naar HDMI kabel bij ons. Ook hadden wij geen verloopstuk meegenomen van VGA naar VGA. Dit is probleem hebben we opgelost door een tweede scherm aan te sluiten op onze laptop. Wat het probleem van Hyper-V met het delen van het scherm weergaf. Wij wisten al hoe dit probleem opgelost kon worden. Dit probleem hebben wij opgelost door alles te tonen op de laptop van Nigel Severing. Verder is het implementeren van de applicatie in de productieomgeving verlopen zoals wij hadden verwacht.</w:t>
+      </w:r>
+    </w:p>
+    <w:p/>
     <w:p>
       <w:pPr>
         <w:rPr>
@@ -2607,2519 +1455,17 @@
         </w:rPr>
       </w:pPr>
     </w:p>
-    <w:p>
-      <w:pPr>
-        <w:pStyle w:val="Heading3"/>
-        <w:rPr>
-          <w:rFonts w:eastAsia="Times New Roman"/>
-          <w:lang w:val="en-US" w:eastAsia="nl-NL"/>
-        </w:rPr>
-      </w:pPr>
-      <w:bookmarkStart w:id="11" w:name="_Toc485287048"/>
-      <w:bookmarkStart w:id="12" w:name="_Ref485287898"/>
-      <w:bookmarkStart w:id="13" w:name="_Ref485287902"/>
-      <w:bookmarkStart w:id="14" w:name="_Ref485287905"/>
-      <w:bookmarkStart w:id="15" w:name="_Ref485291188"/>
-      <w:bookmarkStart w:id="16" w:name="_Toc485291863"/>
-      <w:proofErr w:type="spellStart"/>
-      <w:r>
-        <w:rPr>
-          <w:rFonts w:eastAsia="Times New Roman"/>
-          <w:lang w:val="en-US" w:eastAsia="nl-NL"/>
-        </w:rPr>
-        <w:lastRenderedPageBreak/>
-        <w:t>Minimale</w:t>
-      </w:r>
-      <w:proofErr w:type="spellEnd"/>
-      <w:r>
-        <w:rPr>
-          <w:rFonts w:eastAsia="Times New Roman"/>
-          <w:lang w:val="en-US" w:eastAsia="nl-NL"/>
-        </w:rPr>
-        <w:t xml:space="preserve"> hardware</w:t>
-      </w:r>
-      <w:r>
-        <w:rPr>
-          <w:rFonts w:eastAsia="Times New Roman"/>
-          <w:lang w:val="en-US" w:eastAsia="nl-NL"/>
-        </w:rPr>
-        <w:t xml:space="preserve"> </w:t>
-      </w:r>
-      <w:proofErr w:type="spellStart"/>
-      <w:r>
-        <w:rPr>
-          <w:rFonts w:eastAsia="Times New Roman"/>
-          <w:lang w:val="en-US" w:eastAsia="nl-NL"/>
-        </w:rPr>
-        <w:t>specificaties</w:t>
-      </w:r>
-      <w:bookmarkEnd w:id="11"/>
-      <w:bookmarkEnd w:id="12"/>
-      <w:bookmarkEnd w:id="13"/>
-      <w:bookmarkEnd w:id="14"/>
-      <w:bookmarkEnd w:id="15"/>
-      <w:bookmarkEnd w:id="16"/>
-      <w:proofErr w:type="spellEnd"/>
-      <w:r>
-        <w:rPr>
-          <w:rFonts w:eastAsia="Times New Roman"/>
-          <w:lang w:val="en-US" w:eastAsia="nl-NL"/>
-        </w:rPr>
-        <w:t xml:space="preserve"> </w:t>
-      </w:r>
-    </w:p>
-    <w:p>
-      <w:pPr>
-        <w:numPr>
-          <w:ilvl w:val="0"/>
-          <w:numId w:val="18"/>
-        </w:numPr>
-        <w:shd w:val="clear" w:color="auto" w:fill="FFFFFF"/>
-        <w:spacing w:before="100" w:beforeAutospacing="1" w:after="100" w:afterAutospacing="1" w:line="240" w:lineRule="auto"/>
-        <w:rPr>
-          <w:rFonts w:ascii="Segoe UI" w:eastAsia="Times New Roman" w:hAnsi="Segoe UI" w:cs="Segoe UI"/>
-          <w:sz w:val="23"/>
-          <w:szCs w:val="23"/>
-          <w:lang w:val="en-US" w:eastAsia="nl-NL"/>
-        </w:rPr>
-      </w:pPr>
-      <w:r>
-        <w:rPr>
-          <w:rFonts w:ascii="Segoe UI" w:eastAsia="Times New Roman" w:hAnsi="Segoe UI" w:cs="Segoe UI"/>
-          <w:sz w:val="23"/>
-          <w:szCs w:val="23"/>
-          <w:lang w:val="en-US" w:eastAsia="nl-NL"/>
-        </w:rPr>
-        <w:t>1.8 GHz or faster processor. Dual-core or better recommended</w:t>
-      </w:r>
-    </w:p>
-    <w:p>
-      <w:pPr>
-        <w:numPr>
-          <w:ilvl w:val="0"/>
-          <w:numId w:val="18"/>
-        </w:numPr>
-        <w:shd w:val="clear" w:color="auto" w:fill="FFFFFF"/>
-        <w:spacing w:before="100" w:beforeAutospacing="1" w:after="100" w:afterAutospacing="1" w:line="240" w:lineRule="auto"/>
-        <w:rPr>
-          <w:rFonts w:ascii="Segoe UI" w:eastAsia="Times New Roman" w:hAnsi="Segoe UI" w:cs="Segoe UI"/>
-          <w:sz w:val="23"/>
-          <w:szCs w:val="23"/>
-          <w:lang w:val="en-US" w:eastAsia="nl-NL"/>
-        </w:rPr>
-      </w:pPr>
-      <w:r>
-        <w:rPr>
-          <w:rFonts w:ascii="Segoe UI" w:eastAsia="Times New Roman" w:hAnsi="Segoe UI" w:cs="Segoe UI"/>
-          <w:sz w:val="23"/>
-          <w:szCs w:val="23"/>
-          <w:lang w:val="en-US" w:eastAsia="nl-NL"/>
-        </w:rPr>
-        <w:t>2 GB of RAM; 4 GB of RAM recommended (2.5 GB minimum if running on a virtual machine)</w:t>
-      </w:r>
-    </w:p>
-    <w:p>
-      <w:pPr>
-        <w:numPr>
-          <w:ilvl w:val="0"/>
-          <w:numId w:val="18"/>
-        </w:numPr>
-        <w:shd w:val="clear" w:color="auto" w:fill="FFFFFF"/>
-        <w:spacing w:before="100" w:beforeAutospacing="1" w:after="100" w:afterAutospacing="1" w:line="240" w:lineRule="auto"/>
-        <w:rPr>
-          <w:rFonts w:ascii="Segoe UI" w:eastAsia="Times New Roman" w:hAnsi="Segoe UI" w:cs="Segoe UI"/>
-          <w:sz w:val="23"/>
-          <w:szCs w:val="23"/>
-          <w:lang w:val="en-US" w:eastAsia="nl-NL"/>
-        </w:rPr>
-      </w:pPr>
-      <w:r>
-        <w:rPr>
-          <w:rFonts w:ascii="Segoe UI" w:eastAsia="Times New Roman" w:hAnsi="Segoe UI" w:cs="Segoe UI"/>
-          <w:sz w:val="23"/>
-          <w:szCs w:val="23"/>
-          <w:lang w:val="en-US" w:eastAsia="nl-NL"/>
-        </w:rPr>
-        <w:t>Hard disk space: 1GB to 40GB, depending on features installed</w:t>
-      </w:r>
-    </w:p>
-    <w:p>
-      <w:pPr>
-        <w:numPr>
-          <w:ilvl w:val="0"/>
-          <w:numId w:val="18"/>
-        </w:numPr>
-        <w:shd w:val="clear" w:color="auto" w:fill="FFFFFF"/>
-        <w:spacing w:before="100" w:beforeAutospacing="1" w:after="100" w:afterAutospacing="1" w:line="240" w:lineRule="auto"/>
-        <w:rPr>
-          <w:rFonts w:ascii="Segoe UI" w:eastAsia="Times New Roman" w:hAnsi="Segoe UI" w:cs="Segoe UI"/>
-          <w:sz w:val="23"/>
-          <w:szCs w:val="23"/>
-          <w:lang w:val="en-US" w:eastAsia="nl-NL"/>
-        </w:rPr>
-      </w:pPr>
-      <w:r>
-        <w:rPr>
-          <w:rFonts w:ascii="Segoe UI" w:eastAsia="Times New Roman" w:hAnsi="Segoe UI" w:cs="Segoe UI"/>
-          <w:sz w:val="23"/>
-          <w:szCs w:val="23"/>
-          <w:lang w:val="en-US" w:eastAsia="nl-NL"/>
-        </w:rPr>
-        <w:t>Video card that supports a minimum display resolution of 720p (1280 by 720); Visual Studio will work best at a resolution of WXGA (1366 by 768) or higher</w:t>
-      </w:r>
-    </w:p>
-    <w:p>
-      <w:pPr>
-        <w:rPr>
-          <w:lang w:val="en-US"/>
-        </w:rPr>
-      </w:pPr>
-    </w:p>
-    <w:p>
-      <w:pPr>
-        <w:pStyle w:val="Heading3"/>
-      </w:pPr>
-      <w:bookmarkStart w:id="17" w:name="_Ref485287993"/>
-      <w:bookmarkStart w:id="18" w:name="_Toc485291864"/>
-      <w:r>
-        <w:t>Procedure installeren software</w:t>
-      </w:r>
-      <w:bookmarkEnd w:id="17"/>
-      <w:bookmarkEnd w:id="18"/>
-    </w:p>
-    <w:p>
-      <w:pPr>
-        <w:pStyle w:val="Heading4"/>
-      </w:pPr>
-      <w:bookmarkStart w:id="19" w:name="_Toc482025600"/>
-      <w:r>
-        <w:t>Ontwikkel Omgeving</w:t>
-      </w:r>
-      <w:bookmarkEnd w:id="19"/>
-    </w:p>
-    <w:p>
-      <w:r>
-        <w:t>-</w:t>
-      </w:r>
-      <w:r>
-        <w:tab/>
-        <w:t>Microsoft Visual Studio 2015 Enterprise</w:t>
-      </w:r>
-    </w:p>
-    <w:p>
-      <w:r>
-        <w:t>-</w:t>
-      </w:r>
-      <w:r>
-        <w:tab/>
-        <w:t>Microsoft Visual Studio 2017 Enterprise</w:t>
-      </w:r>
-    </w:p>
-    <w:p>
-      <w:r>
-        <w:t>-</w:t>
-      </w:r>
-      <w:r>
-        <w:tab/>
-        <w:t>Microsoft Visio</w:t>
-      </w:r>
-    </w:p>
-    <w:p>
-      <w:r>
-        <w:t>-</w:t>
-      </w:r>
-      <w:r>
-        <w:tab/>
-        <w:t>GitHub desktop</w:t>
-      </w:r>
-    </w:p>
-    <w:p>
-      <w:r>
-        <w:t>-</w:t>
-      </w:r>
-      <w:r>
-        <w:tab/>
-        <w:t>Windows 10</w:t>
-      </w:r>
-    </w:p>
-    <w:p>
-      <w:r>
-        <w:t>-</w:t>
-      </w:r>
-      <w:r>
-        <w:tab/>
-        <w:t>Microsoft Office 2013 (volledig pakket)</w:t>
-      </w:r>
-    </w:p>
-    <w:p>
-      <w:pPr>
-        <w:pStyle w:val="Heading4"/>
-        <w:rPr>
-          <w:rStyle w:val="Heading1Char"/>
-          <w:rFonts w:asciiTheme="majorHAnsi" w:hAnsiTheme="majorHAnsi"/>
-          <w:sz w:val="24"/>
-          <w:szCs w:val="22"/>
-        </w:rPr>
-      </w:pPr>
-      <w:bookmarkStart w:id="20" w:name="_Toc482025601"/>
-      <w:bookmarkStart w:id="21" w:name="_Toc485291865"/>
-      <w:r>
-        <w:rPr>
-          <w:rStyle w:val="Heading1Char"/>
-          <w:rFonts w:asciiTheme="majorHAnsi" w:hAnsiTheme="majorHAnsi"/>
-          <w:sz w:val="24"/>
-          <w:szCs w:val="22"/>
-        </w:rPr>
-        <w:t>Licenties</w:t>
-      </w:r>
-      <w:bookmarkEnd w:id="20"/>
-      <w:bookmarkEnd w:id="21"/>
-    </w:p>
-    <w:p>
-      <w:pPr>
-        <w:pStyle w:val="Heading5"/>
-        <w:rPr>
-          <w:rStyle w:val="Heading1Char"/>
-          <w:rFonts w:asciiTheme="majorHAnsi" w:hAnsiTheme="majorHAnsi"/>
-          <w:sz w:val="24"/>
-          <w:szCs w:val="22"/>
-        </w:rPr>
-      </w:pPr>
-      <w:bookmarkStart w:id="22" w:name="_Toc482025602"/>
-      <w:bookmarkStart w:id="23" w:name="_Toc485291866"/>
-      <w:r>
-        <w:rPr>
-          <w:rStyle w:val="Heading1Char"/>
-          <w:rFonts w:asciiTheme="majorHAnsi" w:hAnsiTheme="majorHAnsi"/>
-          <w:sz w:val="24"/>
-          <w:szCs w:val="22"/>
-        </w:rPr>
-        <w:t>Microsoft Visio</w:t>
-      </w:r>
-      <w:bookmarkEnd w:id="22"/>
-      <w:bookmarkEnd w:id="23"/>
-    </w:p>
-    <w:p>
-      <w:pPr>
-        <w:rPr>
-          <w:rFonts w:cs="Arial"/>
-          <w:szCs w:val="24"/>
-          <w:shd w:val="clear" w:color="auto" w:fill="FFFFFF"/>
-        </w:rPr>
-      </w:pPr>
-      <w:r>
-        <w:t xml:space="preserve">Productsleutel: </w:t>
-      </w:r>
-      <w:r>
-        <w:rPr>
-          <w:rFonts w:cs="Arial"/>
-          <w:szCs w:val="24"/>
-          <w:shd w:val="clear" w:color="auto" w:fill="FFFFFF"/>
-        </w:rPr>
-        <w:t>NYJP3-V3F2X-73HPB-FGPRY-7MF4M</w:t>
-      </w:r>
-    </w:p>
-    <w:p/>
-    <w:p>
-      <w:pPr>
-        <w:pStyle w:val="Heading5"/>
-      </w:pPr>
-      <w:bookmarkStart w:id="24" w:name="_Toc482025603"/>
-      <w:r>
-        <w:t>Microsoft project</w:t>
-      </w:r>
-      <w:bookmarkEnd w:id="24"/>
-    </w:p>
-    <w:p>
-      <w:pPr>
-        <w:rPr>
-          <w:rFonts w:cs="Arial"/>
-          <w:szCs w:val="24"/>
-          <w:shd w:val="clear" w:color="auto" w:fill="FFFFFF"/>
-        </w:rPr>
-      </w:pPr>
-      <w:r>
-        <w:t xml:space="preserve">Productsleutel: </w:t>
-      </w:r>
-      <w:r>
-        <w:rPr>
-          <w:rFonts w:cs="Arial"/>
-          <w:szCs w:val="24"/>
-          <w:shd w:val="clear" w:color="auto" w:fill="FFFFFF"/>
-        </w:rPr>
-        <w:t>FK87N-RPQPX-G9486-KGB38-WB28V</w:t>
-      </w:r>
-    </w:p>
-    <w:p>
-      <w:pPr>
-        <w:rPr>
-          <w:szCs w:val="24"/>
-        </w:rPr>
-      </w:pPr>
-    </w:p>
-    <w:p>
-      <w:pPr>
-        <w:pStyle w:val="Heading5"/>
-      </w:pPr>
-      <w:bookmarkStart w:id="25" w:name="_Toc482025604"/>
-      <w:r>
-        <w:t xml:space="preserve">Windows 10 </w:t>
-      </w:r>
-      <w:r>
-        <w:t>licentie</w:t>
-      </w:r>
-      <w:bookmarkEnd w:id="25"/>
-      <w:r>
-        <w:t xml:space="preserve"> </w:t>
-      </w:r>
-    </w:p>
-    <w:p>
-      <w:r>
-        <w:t>Productsleutel: CCNT8-JYRYB-R6HBC-F7BYT-TJF8B</w:t>
-      </w:r>
-    </w:p>
-    <w:p>
-      <w:pPr>
-        <w:rPr>
-          <w:rStyle w:val="Heading1Char"/>
-        </w:rPr>
-      </w:pPr>
-    </w:p>
-    <w:p>
-      <w:pPr>
-        <w:pStyle w:val="Heading5"/>
-        <w:rPr>
-          <w:rStyle w:val="Heading1Char"/>
-          <w:rFonts w:asciiTheme="majorHAnsi" w:hAnsiTheme="majorHAnsi"/>
-          <w:sz w:val="24"/>
-          <w:szCs w:val="22"/>
-        </w:rPr>
-      </w:pPr>
-      <w:bookmarkStart w:id="26" w:name="_Toc482025605"/>
-      <w:bookmarkStart w:id="27" w:name="_Toc485291867"/>
-      <w:r>
-        <w:rPr>
-          <w:rStyle w:val="Heading1Char"/>
-          <w:rFonts w:asciiTheme="majorHAnsi" w:hAnsiTheme="majorHAnsi"/>
-          <w:sz w:val="24"/>
-          <w:szCs w:val="22"/>
-        </w:rPr>
-        <w:t>Visual studio 2015 Enterprise licentie</w:t>
-      </w:r>
-      <w:bookmarkEnd w:id="26"/>
-      <w:bookmarkEnd w:id="27"/>
-    </w:p>
-    <w:p>
-      <w:r>
-        <w:t xml:space="preserve">Productsleutel: </w:t>
-      </w:r>
-      <w:r>
-        <w:t>2GNMK-7W66Q-X3PGP-VMV9V-2R38V</w:t>
-      </w:r>
-    </w:p>
-    <w:p/>
-    <w:p>
-      <w:pPr>
-        <w:pStyle w:val="Heading5"/>
-        <w:rPr>
-          <w:rStyle w:val="Heading1Char"/>
-          <w:rFonts w:asciiTheme="majorHAnsi" w:hAnsiTheme="majorHAnsi"/>
-          <w:sz w:val="24"/>
-          <w:szCs w:val="22"/>
-        </w:rPr>
-      </w:pPr>
-      <w:bookmarkStart w:id="28" w:name="_Toc482025606"/>
-      <w:bookmarkStart w:id="29" w:name="_Toc485291868"/>
-      <w:r>
-        <w:rPr>
-          <w:rStyle w:val="Heading1Char"/>
-          <w:rFonts w:asciiTheme="majorHAnsi" w:hAnsiTheme="majorHAnsi"/>
-          <w:sz w:val="24"/>
-          <w:szCs w:val="22"/>
-        </w:rPr>
-        <w:t>Visual studio 2017 Enterprise licentie</w:t>
-      </w:r>
-      <w:bookmarkEnd w:id="28"/>
-      <w:bookmarkEnd w:id="29"/>
-    </w:p>
-    <w:p>
-      <w:r>
-        <w:t xml:space="preserve">Productsleutel: </w:t>
-      </w:r>
-      <w:r>
-        <w:t>KN6M2-GF8RT-VCWTF-CVK9B-QJ364</w:t>
-      </w:r>
-    </w:p>
-    <w:p/>
-    <w:p>
-      <w:pPr>
-        <w:pStyle w:val="Heading4"/>
-      </w:pPr>
-      <w:bookmarkStart w:id="30" w:name="_Toc482025607"/>
-      <w:r>
-        <w:t>GitHub desktop</w:t>
-      </w:r>
-      <w:bookmarkEnd w:id="30"/>
-      <w:r>
-        <w:t xml:space="preserve"> </w:t>
-      </w:r>
-    </w:p>
-    <w:p>
-      <w:r>
-        <w:t>U kunt de GitHub desktop app downloaden via:</w:t>
-      </w:r>
-    </w:p>
-    <w:p>
-      <w:hyperlink r:id="rId9" w:history="1">
-        <w:r>
-          <w:rPr>
-            <w:rStyle w:val="Hyperlink"/>
-          </w:rPr>
-          <w:t>https://desktop.github.com/</w:t>
-        </w:r>
-      </w:hyperlink>
-    </w:p>
-    <w:p/>
-    <w:p>
-      <w:pPr>
-        <w:pStyle w:val="Heading4"/>
-      </w:pPr>
-      <w:bookmarkStart w:id="31" w:name="_Toc482025608"/>
-      <w:r>
-        <w:t>GitHub project</w:t>
-      </w:r>
-      <w:bookmarkEnd w:id="31"/>
-    </w:p>
-    <w:p>
-      <w:proofErr w:type="gramStart"/>
-      <w:r>
-        <w:t xml:space="preserve">Navigeer naar </w:t>
-      </w:r>
-      <w:hyperlink r:id="rId10" w:history="1">
-        <w:r>
-          <w:rPr>
-            <w:rStyle w:val="Hyperlink"/>
-          </w:rPr>
-          <w:t>https://github.com/WebSentimentBV/WebSentimentWindowsApp</w:t>
-        </w:r>
-      </w:hyperlink>
-      <w:proofErr w:type="gramEnd"/>
-    </w:p>
-    <w:p>
-      <w:r>
-        <w:t>Hier kunt u het project downloaden en klonen.</w:t>
-      </w:r>
-    </w:p>
-    <w:p/>
-    <w:p>
-      <w:pPr>
-        <w:pStyle w:val="Heading4"/>
-      </w:pPr>
-      <w:bookmarkStart w:id="32" w:name="_Toc482025609"/>
-      <w:r>
-        <w:t>Microsoft Office 2013 licentie</w:t>
-      </w:r>
-      <w:bookmarkEnd w:id="32"/>
-    </w:p>
-    <w:p>
-      <w:r>
-        <w:t xml:space="preserve">U zult in moeten loggen via </w:t>
-      </w:r>
-      <w:hyperlink r:id="rId11" w:history="1">
-        <w:r>
-          <w:rPr>
-            <w:rStyle w:val="Hyperlink"/>
-          </w:rPr>
-          <w:t>outlook.live.com/</w:t>
-        </w:r>
-        <w:proofErr w:type="spellStart"/>
-        <w:r>
-          <w:rPr>
-            <w:rStyle w:val="Hyperlink"/>
-          </w:rPr>
-          <w:t>owa</w:t>
-        </w:r>
-        <w:proofErr w:type="spellEnd"/>
-        <w:r>
-          <w:rPr>
-            <w:rStyle w:val="Hyperlink"/>
-          </w:rPr>
-          <w:t>/</w:t>
-        </w:r>
-      </w:hyperlink>
-    </w:p>
-    <w:p>
-      <w:r>
-        <w:t>Gebruikersnaam: SB92575@edu.rocwb.nl</w:t>
-      </w:r>
-    </w:p>
-    <w:p>
-      <w:r>
-        <w:t>Wachtwoord: 26-05-1994</w:t>
-      </w:r>
-    </w:p>
-    <w:p>
-      <w:hyperlink r:id="rId12" w:anchor="installs" w:history="1">
-        <w:r>
-          <w:rPr>
-            <w:rStyle w:val="Hyperlink"/>
-          </w:rPr>
-          <w:t>https://portal.office.com/account/#installs</w:t>
-        </w:r>
-      </w:hyperlink>
-    </w:p>
-    <w:p/>
-    <w:p>
-      <w:pPr>
-        <w:rPr>
-          <w:rFonts w:eastAsiaTheme="majorEastAsia" w:cstheme="majorBidi"/>
-          <w:color w:val="2E74B5" w:themeColor="accent1" w:themeShade="BF"/>
-          <w:sz w:val="32"/>
-          <w:szCs w:val="32"/>
-        </w:rPr>
-      </w:pPr>
-      <w:r>
-        <w:br w:type="page"/>
-      </w:r>
-    </w:p>
-    <w:p>
-      <w:pPr>
-        <w:pStyle w:val="Heading3"/>
-      </w:pPr>
-      <w:bookmarkStart w:id="33" w:name="_Toc482025610"/>
-      <w:bookmarkStart w:id="34" w:name="_Toc485291869"/>
-      <w:r>
-        <w:lastRenderedPageBreak/>
-        <w:t>Windows 10</w:t>
-      </w:r>
-      <w:bookmarkEnd w:id="33"/>
-      <w:bookmarkEnd w:id="34"/>
-    </w:p>
-    <w:p>
-      <w:pPr>
-        <w:pStyle w:val="ListParagraph"/>
-        <w:numPr>
-          <w:ilvl w:val="0"/>
-          <w:numId w:val="1"/>
-        </w:numPr>
-      </w:pPr>
-      <w:r>
-        <w:t>Open het installatieprogramma van Windows 10.</w:t>
-      </w:r>
-    </w:p>
-    <w:p>
-      <w:pPr>
-        <w:pStyle w:val="ListParagraph"/>
-      </w:pPr>
-    </w:p>
-    <w:p>
-      <w:pPr>
-        <w:pStyle w:val="ListParagraph"/>
-        <w:numPr>
-          <w:ilvl w:val="0"/>
-          <w:numId w:val="1"/>
-        </w:numPr>
-      </w:pPr>
-      <w:r>
-        <w:t xml:space="preserve">Selecteer &lt;Nederlands&gt; bij taal, bij tijd en valuta format &lt;Nederlands&gt; en bij keyboard of invoer methode &lt;Internationaal&gt;. </w:t>
-      </w:r>
-    </w:p>
-    <w:p>
-      <w:pPr>
-        <w:pStyle w:val="ListParagraph"/>
-      </w:pPr>
-    </w:p>
-    <w:p>
-      <w:pPr>
-        <w:pStyle w:val="ListParagraph"/>
-        <w:numPr>
-          <w:ilvl w:val="0"/>
-          <w:numId w:val="1"/>
-        </w:numPr>
-      </w:pPr>
-      <w:r>
-        <w:t>Druk op &lt;Volgende&gt;</w:t>
-      </w:r>
-    </w:p>
-    <w:p>
-      <w:pPr>
-        <w:pStyle w:val="ListParagraph"/>
-      </w:pPr>
-    </w:p>
-    <w:p>
-      <w:pPr>
-        <w:pStyle w:val="ListParagraph"/>
-        <w:numPr>
-          <w:ilvl w:val="0"/>
-          <w:numId w:val="1"/>
-        </w:numPr>
-      </w:pPr>
-      <w:r>
-        <w:t>Druk vervolgens op &lt;Installeer nu&gt;</w:t>
-      </w:r>
-    </w:p>
-    <w:p/>
-    <w:p>
-      <w:pPr>
-        <w:pStyle w:val="ListParagraph"/>
-        <w:numPr>
-          <w:ilvl w:val="0"/>
-          <w:numId w:val="1"/>
-        </w:numPr>
-      </w:pPr>
-      <w:r>
-        <w:t>Als het geïnstalleerd is kunt u op het volgende scherm &lt;</w:t>
-      </w:r>
-      <w:r>
-        <w:t xml:space="preserve"> Upgrade: Installeer </w:t>
-      </w:r>
-    </w:p>
-    <w:p>
-      <w:pPr>
-        <w:pStyle w:val="ListParagraph"/>
-      </w:pPr>
-      <w:r>
-        <w:t xml:space="preserve">Windows en behoud bestanden, instellingen en applicaties </w:t>
-      </w:r>
-      <w:r>
-        <w:t>&gt; klikken. Hiermee behoudt u de instellingen die u nu al heeft.</w:t>
-      </w:r>
-    </w:p>
-    <w:p/>
-    <w:p>
-      <w:pPr>
-        <w:pStyle w:val="ListParagraph"/>
-        <w:numPr>
-          <w:ilvl w:val="0"/>
-          <w:numId w:val="6"/>
-        </w:numPr>
-      </w:pPr>
-      <w:r>
-        <w:t>Nu wordt uw Windows 10 besturingssysteem geïnstalleerd met uw huidige instellingen. De pc zal opnieuw opgestart worden.</w:t>
-      </w:r>
-    </w:p>
-    <w:p/>
-    <w:p>
-      <w:pPr>
-        <w:pStyle w:val="ListParagraph"/>
-        <w:numPr>
-          <w:ilvl w:val="0"/>
-          <w:numId w:val="5"/>
-        </w:numPr>
-      </w:pPr>
-      <w:r>
-        <w:t>Als de computer opnieuw is opgestart klik op &lt;Gebruik snelle instellingen&gt;</w:t>
-      </w:r>
-    </w:p>
-    <w:p/>
-    <w:p>
-      <w:pPr>
-        <w:pStyle w:val="ListParagraph"/>
-        <w:numPr>
-          <w:ilvl w:val="0"/>
-          <w:numId w:val="4"/>
-        </w:numPr>
-      </w:pPr>
-      <w:r>
-        <w:t xml:space="preserve">Dan kunt u inloggen met de inloggegevens van </w:t>
-      </w:r>
-      <w:hyperlink r:id="rId13" w:history="1">
-        <w:r>
-          <w:rPr>
-            <w:rStyle w:val="Hyperlink"/>
-          </w:rPr>
-          <w:t>sb92575@edu.rocwb.nl</w:t>
-        </w:r>
-      </w:hyperlink>
-      <w:r>
-        <w:t>.</w:t>
-      </w:r>
-    </w:p>
-    <w:p/>
-    <w:p>
-      <w:pPr>
-        <w:pStyle w:val="ListParagraph"/>
-        <w:numPr>
-          <w:ilvl w:val="0"/>
-          <w:numId w:val="3"/>
-        </w:numPr>
-      </w:pPr>
-      <w:r>
-        <w:t>Nu drukt u op &lt;Volgende&gt;.</w:t>
-      </w:r>
-    </w:p>
-    <w:p/>
-    <w:p>
-      <w:pPr>
-        <w:pStyle w:val="ListParagraph"/>
-        <w:numPr>
-          <w:ilvl w:val="0"/>
-          <w:numId w:val="2"/>
-        </w:numPr>
-      </w:pPr>
-      <w:r>
-        <w:t>Nu is de Windows 10 met uw oude instellingen geïnstalleerd op het systeem.</w:t>
-      </w:r>
-    </w:p>
-    <w:p>
-      <w:r>
-        <w:br w:type="page"/>
-      </w:r>
-    </w:p>
-    <w:p>
-      <w:pPr>
-        <w:pStyle w:val="Heading3"/>
-      </w:pPr>
-      <w:bookmarkStart w:id="35" w:name="_Toc482025611"/>
-      <w:bookmarkStart w:id="36" w:name="_Toc485291870"/>
-      <w:r>
-        <w:lastRenderedPageBreak/>
-        <w:t>Visual studio 2015 Enterprise</w:t>
-      </w:r>
-      <w:bookmarkEnd w:id="35"/>
-      <w:bookmarkEnd w:id="36"/>
-    </w:p>
-    <w:p>
-      <w:pPr>
-        <w:pStyle w:val="ListParagraph"/>
-        <w:numPr>
-          <w:ilvl w:val="0"/>
-          <w:numId w:val="2"/>
-        </w:numPr>
-      </w:pPr>
-      <w:r>
-        <w:t xml:space="preserve">Open de browser Microsoft </w:t>
-      </w:r>
-      <w:proofErr w:type="spellStart"/>
-      <w:r>
-        <w:t>Edge</w:t>
-      </w:r>
-      <w:proofErr w:type="spellEnd"/>
-      <w:r>
-        <w:t xml:space="preserve"> het startmenu.</w:t>
-      </w:r>
-    </w:p>
-    <w:p>
-      <w:pPr>
-        <w:pStyle w:val="ListParagraph"/>
-      </w:pPr>
-    </w:p>
-    <w:p>
-      <w:pPr>
-        <w:pStyle w:val="ListParagraph"/>
-        <w:numPr>
-          <w:ilvl w:val="0"/>
-          <w:numId w:val="2"/>
-        </w:numPr>
-      </w:pPr>
-      <w:r>
-        <w:t xml:space="preserve">Navigeer daarna naar </w:t>
-      </w:r>
-      <w:hyperlink r:id="rId14" w:history="1">
-        <w:r>
-          <w:rPr>
-            <w:rStyle w:val="Hyperlink"/>
-          </w:rPr>
-          <w:t>https://go.microsoft.com/fwlink/?LinkId=691979&amp;clcid=0x409</w:t>
-        </w:r>
-      </w:hyperlink>
-      <w:r>
-        <w:t xml:space="preserve">. </w:t>
-      </w:r>
-    </w:p>
-    <w:p>
-      <w:pPr>
-        <w:pStyle w:val="ListParagraph"/>
-      </w:pPr>
-      <w:r>
-        <w:t>Dan wordt de Visual Studio 2015 Enterprise gedownload. Als de download klaar is gaat u naar de volgende stap.</w:t>
-      </w:r>
-    </w:p>
-    <w:p>
-      <w:pPr>
-        <w:pStyle w:val="ListParagraph"/>
-      </w:pPr>
-    </w:p>
-    <w:p>
-      <w:pPr>
-        <w:pStyle w:val="ListParagraph"/>
-        <w:numPr>
-          <w:ilvl w:val="0"/>
-          <w:numId w:val="2"/>
-        </w:numPr>
-      </w:pPr>
-      <w:r>
-        <w:t>Open het gedownloade bestand.</w:t>
-      </w:r>
-    </w:p>
-    <w:p>
-      <w:pPr>
-        <w:pStyle w:val="ListParagraph"/>
-      </w:pPr>
-    </w:p>
-    <w:p>
-      <w:pPr>
-        <w:pStyle w:val="ListParagraph"/>
-        <w:numPr>
-          <w:ilvl w:val="0"/>
-          <w:numId w:val="2"/>
-        </w:numPr>
-      </w:pPr>
-      <w:r>
-        <w:t xml:space="preserve">Als het geïnstalleerd is opent de installatie van de Enterprise 2015 </w:t>
-      </w:r>
-    </w:p>
-    <w:p>
-      <w:pPr>
-        <w:pStyle w:val="ListParagraph"/>
-      </w:pPr>
-      <w:r>
-        <w:t>voert u de licentie van Visual Studio 2015 Enterprise in.</w:t>
-      </w:r>
-    </w:p>
-    <w:p>
-      <w:pPr>
-        <w:pStyle w:val="ListParagraph"/>
-      </w:pPr>
-    </w:p>
-    <w:p>
-      <w:pPr>
-        <w:pStyle w:val="ListParagraph"/>
-        <w:numPr>
-          <w:ilvl w:val="0"/>
-          <w:numId w:val="2"/>
-        </w:numPr>
-      </w:pPr>
-      <w:r>
-        <w:t xml:space="preserve">zet een vinkje bij GitHub </w:t>
-      </w:r>
-      <w:proofErr w:type="spellStart"/>
-      <w:r>
-        <w:t>plugin</w:t>
-      </w:r>
-      <w:proofErr w:type="spellEnd"/>
-      <w:r>
-        <w:t xml:space="preserve"> en een vinkje bij Windows Phone deze staat onder C# / Windows 8.</w:t>
-      </w:r>
-    </w:p>
-    <w:p>
-      <w:pPr>
-        <w:pStyle w:val="ListParagraph"/>
-      </w:pPr>
-    </w:p>
-    <w:p>
-      <w:pPr>
-        <w:pStyle w:val="ListParagraph"/>
-        <w:numPr>
-          <w:ilvl w:val="0"/>
-          <w:numId w:val="2"/>
-        </w:numPr>
-      </w:pPr>
-      <w:r>
-        <w:t>Daarna kunt u op &lt;Installeren&gt; drukken.</w:t>
-      </w:r>
-    </w:p>
-    <w:p>
-      <w:pPr>
-        <w:pStyle w:val="ListParagraph"/>
-      </w:pPr>
-    </w:p>
-    <w:p>
-      <w:pPr>
-        <w:pStyle w:val="Heading3"/>
-      </w:pPr>
-      <w:bookmarkStart w:id="37" w:name="_Toc482025612"/>
-      <w:bookmarkStart w:id="38" w:name="_Toc485291871"/>
-      <w:r>
-        <w:t>Visual studio 2017 Enterprise</w:t>
-      </w:r>
-      <w:bookmarkEnd w:id="37"/>
-      <w:bookmarkEnd w:id="38"/>
-    </w:p>
-    <w:p>
-      <w:pPr>
-        <w:pStyle w:val="ListParagraph"/>
-        <w:numPr>
-          <w:ilvl w:val="0"/>
-          <w:numId w:val="2"/>
-        </w:numPr>
-      </w:pPr>
-      <w:r>
-        <w:t xml:space="preserve">Open de browser Microsoft </w:t>
-      </w:r>
-      <w:proofErr w:type="spellStart"/>
-      <w:r>
-        <w:t>Edge</w:t>
-      </w:r>
-      <w:proofErr w:type="spellEnd"/>
-      <w:r>
-        <w:t xml:space="preserve"> het startmenu.</w:t>
-      </w:r>
-    </w:p>
-    <w:p>
-      <w:pPr>
-        <w:pStyle w:val="ListParagraph"/>
-      </w:pPr>
-    </w:p>
-    <w:p>
-      <w:pPr>
-        <w:pStyle w:val="ListParagraph"/>
-        <w:numPr>
-          <w:ilvl w:val="0"/>
-          <w:numId w:val="2"/>
-        </w:numPr>
-      </w:pPr>
-      <w:r>
-        <w:t xml:space="preserve">Navigeer daarna naar </w:t>
-      </w:r>
-      <w:hyperlink r:id="rId15" w:history="1">
-        <w:r>
-          <w:rPr>
-            <w:rStyle w:val="Hyperlink"/>
-          </w:rPr>
-          <w:t>https://go.microsoft.com/fwlink/</w:t>
-        </w:r>
-      </w:hyperlink>
-      <w:r>
-        <w:t xml:space="preserve">. </w:t>
-      </w:r>
-    </w:p>
-    <w:p>
-      <w:pPr>
-        <w:pStyle w:val="ListParagraph"/>
-      </w:pPr>
-      <w:r>
-        <w:t>Dan wordt de Visual Studio 2017 Enterprise gedownload. Als de download klaar is gaat u naar de volgende stap.</w:t>
-      </w:r>
-    </w:p>
-    <w:p>
-      <w:pPr>
-        <w:pStyle w:val="ListParagraph"/>
-      </w:pPr>
-    </w:p>
-    <w:p>
-      <w:pPr>
-        <w:pStyle w:val="ListParagraph"/>
-        <w:numPr>
-          <w:ilvl w:val="0"/>
-          <w:numId w:val="2"/>
-        </w:numPr>
-      </w:pPr>
-      <w:r>
-        <w:t>Open het gedownloade bestand.</w:t>
-      </w:r>
-    </w:p>
-    <w:p>
-      <w:pPr>
-        <w:pStyle w:val="ListParagraph"/>
-      </w:pPr>
-    </w:p>
-    <w:p>
-      <w:pPr>
-        <w:pStyle w:val="ListParagraph"/>
-        <w:numPr>
-          <w:ilvl w:val="0"/>
-          <w:numId w:val="2"/>
-        </w:numPr>
-      </w:pPr>
-      <w:r>
-        <w:t xml:space="preserve">Als het geïnstalleerd is opent de installatie van de Enterprise 2017 </w:t>
-      </w:r>
-    </w:p>
-    <w:p>
-      <w:pPr>
-        <w:pStyle w:val="ListParagraph"/>
-      </w:pPr>
-      <w:r>
-        <w:t>voert u de licentie van Visual Studio 2017 Enterprise in.</w:t>
-      </w:r>
-    </w:p>
-    <w:p>
-      <w:pPr>
-        <w:pStyle w:val="ListParagraph"/>
-      </w:pPr>
-    </w:p>
-    <w:p>
-      <w:pPr>
-        <w:pStyle w:val="ListParagraph"/>
-        <w:numPr>
-          <w:ilvl w:val="0"/>
-          <w:numId w:val="2"/>
-        </w:numPr>
-      </w:pPr>
-      <w:r>
-        <w:t xml:space="preserve">zet een vinkje bij GitHub </w:t>
-      </w:r>
-      <w:proofErr w:type="spellStart"/>
-      <w:r>
-        <w:t>plugin</w:t>
-      </w:r>
-      <w:proofErr w:type="spellEnd"/>
-      <w:r>
-        <w:t xml:space="preserve"> en een vinkje bij Windows Phone deze staat onder C# / Windows 8.</w:t>
-      </w:r>
-    </w:p>
-    <w:p>
-      <w:pPr>
-        <w:pStyle w:val="ListParagraph"/>
-      </w:pPr>
-    </w:p>
-    <w:p>
-      <w:pPr>
-        <w:pStyle w:val="ListParagraph"/>
-        <w:numPr>
-          <w:ilvl w:val="0"/>
-          <w:numId w:val="2"/>
-        </w:numPr>
-      </w:pPr>
-      <w:r>
-        <w:t>Daarna kunt u op &lt;Installeren&gt; drukken.</w:t>
-      </w:r>
-    </w:p>
-    <w:p>
-      <w:pPr>
-        <w:pStyle w:val="ListParagraph"/>
-      </w:pPr>
-    </w:p>
-    <w:p/>
-    <w:p>
-      <w:pPr>
-        <w:rPr>
-          <w:rFonts w:eastAsiaTheme="majorEastAsia" w:cstheme="majorBidi"/>
-          <w:color w:val="2E74B5" w:themeColor="accent1" w:themeShade="BF"/>
-          <w:sz w:val="32"/>
-          <w:szCs w:val="32"/>
-        </w:rPr>
-      </w:pPr>
-      <w:r>
-        <w:br w:type="page"/>
-      </w:r>
-    </w:p>
-    <w:p>
-      <w:pPr>
-        <w:pStyle w:val="Heading3"/>
-      </w:pPr>
-      <w:bookmarkStart w:id="39" w:name="_Toc482025613"/>
-      <w:bookmarkStart w:id="40" w:name="_Toc485291872"/>
-      <w:r>
-        <w:lastRenderedPageBreak/>
-        <w:t>GitHub + GitHub Project</w:t>
-      </w:r>
-      <w:bookmarkEnd w:id="39"/>
-      <w:bookmarkEnd w:id="40"/>
-    </w:p>
-    <w:p>
-      <w:pPr>
-        <w:pStyle w:val="ListParagraph"/>
-        <w:numPr>
-          <w:ilvl w:val="0"/>
-          <w:numId w:val="8"/>
-        </w:numPr>
-      </w:pPr>
-      <w:r>
-        <w:t xml:space="preserve">Open Microsoft </w:t>
-      </w:r>
-      <w:proofErr w:type="spellStart"/>
-      <w:r>
-        <w:t>Edge</w:t>
-      </w:r>
-      <w:proofErr w:type="spellEnd"/>
-      <w:r>
-        <w:t xml:space="preserve"> via het startmenu van Windows 10. </w:t>
-      </w:r>
-    </w:p>
-    <w:p>
-      <w:pPr>
-        <w:pStyle w:val="ListParagraph"/>
-      </w:pPr>
-    </w:p>
-    <w:p>
-      <w:pPr>
-        <w:pStyle w:val="ListParagraph"/>
-        <w:numPr>
-          <w:ilvl w:val="0"/>
-          <w:numId w:val="7"/>
-        </w:numPr>
-      </w:pPr>
-      <w:r>
-        <w:t xml:space="preserve">GitHub kunt u downloaden via </w:t>
-      </w:r>
-      <w:hyperlink r:id="rId16" w:history="1">
-        <w:r>
-          <w:rPr>
-            <w:rStyle w:val="Hyperlink"/>
-          </w:rPr>
-          <w:t>https://github-windows.s3.amazonaws.com/GitHubSetup.exe</w:t>
-        </w:r>
-      </w:hyperlink>
-      <w:r>
-        <w:t xml:space="preserve">. Dan wordt </w:t>
-      </w:r>
-      <w:proofErr w:type="spellStart"/>
-      <w:r>
-        <w:t>Github</w:t>
-      </w:r>
-      <w:proofErr w:type="spellEnd"/>
-      <w:r>
-        <w:t xml:space="preserve"> gedownload. Als de download klaar is gaat u naar de volgende stap.</w:t>
-      </w:r>
-    </w:p>
-    <w:p>
-      <w:pPr>
-        <w:pStyle w:val="ListParagraph"/>
-      </w:pPr>
-    </w:p>
-    <w:p>
-      <w:pPr>
-        <w:pStyle w:val="ListParagraph"/>
-        <w:numPr>
-          <w:ilvl w:val="0"/>
-          <w:numId w:val="2"/>
-        </w:numPr>
-      </w:pPr>
-      <w:r>
-        <w:t>Open het gedownloade bestand.</w:t>
-      </w:r>
-    </w:p>
-    <w:p>
-      <w:pPr>
-        <w:pStyle w:val="ListParagraph"/>
-      </w:pPr>
-    </w:p>
-    <w:p>
-      <w:pPr>
-        <w:pStyle w:val="ListParagraph"/>
-        <w:numPr>
-          <w:ilvl w:val="0"/>
-          <w:numId w:val="2"/>
-        </w:numPr>
-      </w:pPr>
-      <w:r>
-        <w:t>Als het bestand uitgevoerd is opent de GitHub app installatie. hier drukt u op installeren.</w:t>
-      </w:r>
-    </w:p>
-    <w:p>
-      <w:pPr>
-        <w:pStyle w:val="ListParagraph"/>
-      </w:pPr>
-    </w:p>
-    <w:p>
-      <w:pPr>
-        <w:pStyle w:val="ListParagraph"/>
-      </w:pPr>
-    </w:p>
-    <w:p>
-      <w:pPr>
-        <w:pStyle w:val="ListParagraph"/>
-        <w:numPr>
-          <w:ilvl w:val="0"/>
-          <w:numId w:val="2"/>
-        </w:numPr>
-      </w:pPr>
-      <w:r>
-        <w:t xml:space="preserve">Na de installatie logt u in via de inloggegevens van </w:t>
-      </w:r>
-      <w:hyperlink r:id="rId17" w:history="1">
-        <w:r>
-          <w:rPr>
-            <w:rStyle w:val="Hyperlink"/>
-          </w:rPr>
-          <w:t>SB92575@edu.rocwb.nl</w:t>
-        </w:r>
-      </w:hyperlink>
-      <w:r>
-        <w:t>.</w:t>
-      </w:r>
-    </w:p>
-    <w:p>
-      <w:pPr>
-        <w:pStyle w:val="ListParagraph"/>
-      </w:pPr>
-    </w:p>
-    <w:p>
-      <w:pPr>
-        <w:pStyle w:val="ListParagraph"/>
-        <w:numPr>
-          <w:ilvl w:val="0"/>
-          <w:numId w:val="2"/>
-        </w:numPr>
-      </w:pPr>
-      <w:r>
-        <w:t>links boven in de hoek drukt u op het plusje dan navigeert u naar het tabblad &lt;</w:t>
-      </w:r>
-      <w:proofErr w:type="spellStart"/>
-      <w:r>
-        <w:t>Clone</w:t>
-      </w:r>
-      <w:proofErr w:type="spellEnd"/>
-      <w:r>
-        <w:t>&gt;.</w:t>
-      </w:r>
-    </w:p>
-    <w:p>
-      <w:pPr>
-        <w:pStyle w:val="ListParagraph"/>
-      </w:pPr>
-    </w:p>
-    <w:p>
-      <w:pPr>
-        <w:pStyle w:val="ListParagraph"/>
-      </w:pPr>
-    </w:p>
-    <w:p>
-      <w:pPr>
-        <w:pStyle w:val="ListParagraph"/>
-        <w:numPr>
-          <w:ilvl w:val="0"/>
-          <w:numId w:val="2"/>
-        </w:numPr>
-      </w:pPr>
-      <w:r>
-        <w:t>Dan drukt u op &lt;WebSentiment/</w:t>
-      </w:r>
-      <w:proofErr w:type="spellStart"/>
-      <w:r>
-        <w:t>WebSentimentWindowsApp</w:t>
-      </w:r>
-      <w:proofErr w:type="spellEnd"/>
-      <w:r>
-        <w:t>&gt;.</w:t>
-      </w:r>
-    </w:p>
-    <w:p>
-      <w:pPr>
-        <w:pStyle w:val="ListParagraph"/>
-      </w:pPr>
-    </w:p>
-    <w:p>
-      <w:pPr>
-        <w:pStyle w:val="ListParagraph"/>
-        <w:numPr>
-          <w:ilvl w:val="0"/>
-          <w:numId w:val="2"/>
-        </w:numPr>
-      </w:pPr>
-      <w:r>
-        <w:t>Druk op &lt;</w:t>
-      </w:r>
-      <w:proofErr w:type="spellStart"/>
-      <w:r>
-        <w:t>Clone</w:t>
-      </w:r>
-      <w:proofErr w:type="spellEnd"/>
-      <w:r>
-        <w:t xml:space="preserve"> </w:t>
-      </w:r>
-      <w:proofErr w:type="spellStart"/>
-      <w:r>
-        <w:t>Repository</w:t>
-      </w:r>
-      <w:proofErr w:type="spellEnd"/>
-      <w:r>
-        <w:t>&gt;.</w:t>
-      </w:r>
-    </w:p>
-    <w:p>
-      <w:pPr>
-        <w:pStyle w:val="ListParagraph"/>
-      </w:pPr>
-    </w:p>
-    <w:p>
-      <w:pPr>
-        <w:pStyle w:val="ListParagraph"/>
-      </w:pPr>
-    </w:p>
-    <w:p>
-      <w:pPr>
-        <w:pStyle w:val="ListParagraph"/>
-        <w:numPr>
-          <w:ilvl w:val="0"/>
-          <w:numId w:val="2"/>
-        </w:numPr>
-      </w:pPr>
-      <w:r>
-        <w:t>Nu hebt u GitHub geïnstalleerd en heeft u het GitHub project gedownload.</w:t>
-      </w:r>
-    </w:p>
-    <w:p/>
-    <w:p>
-      <w:pPr>
-        <w:pStyle w:val="Heading3"/>
-      </w:pPr>
-      <w:bookmarkStart w:id="41" w:name="_Toc482025614"/>
-      <w:bookmarkStart w:id="42" w:name="_Toc485291873"/>
-      <w:r>
-        <w:t>Microsoft Office 2013</w:t>
-      </w:r>
-      <w:bookmarkEnd w:id="41"/>
-      <w:bookmarkEnd w:id="42"/>
-    </w:p>
-    <w:p>
-      <w:pPr>
-        <w:pStyle w:val="ListParagraph"/>
-        <w:numPr>
-          <w:ilvl w:val="0"/>
-          <w:numId w:val="13"/>
-        </w:numPr>
-      </w:pPr>
-      <w:r>
-        <w:t xml:space="preserve">Open Microsoft </w:t>
-      </w:r>
-      <w:proofErr w:type="spellStart"/>
-      <w:r>
-        <w:t>Edge</w:t>
-      </w:r>
-      <w:proofErr w:type="spellEnd"/>
-      <w:r>
-        <w:t xml:space="preserve"> via het startmenu van Windows 10.</w:t>
-      </w:r>
-    </w:p>
-    <w:p>
-      <w:pPr>
-        <w:pStyle w:val="ListParagraph"/>
-      </w:pPr>
-    </w:p>
-    <w:p>
-      <w:pPr>
-        <w:pStyle w:val="ListParagraph"/>
-        <w:numPr>
-          <w:ilvl w:val="0"/>
-          <w:numId w:val="12"/>
-        </w:numPr>
-      </w:pPr>
-      <w:proofErr w:type="spellStart"/>
-      <w:r>
-        <w:rPr>
-          <w:lang w:val="en-US"/>
-        </w:rPr>
-        <w:t>Navigeer</w:t>
-      </w:r>
-      <w:proofErr w:type="spellEnd"/>
-      <w:r>
-        <w:rPr>
-          <w:lang w:val="en-US"/>
-        </w:rPr>
-        <w:t xml:space="preserve"> </w:t>
-      </w:r>
-      <w:proofErr w:type="spellStart"/>
-      <w:r>
-        <w:rPr>
-          <w:lang w:val="en-US"/>
-        </w:rPr>
-        <w:t>naar</w:t>
-      </w:r>
-      <w:proofErr w:type="spellEnd"/>
-      <w:r>
-        <w:rPr>
-          <w:lang w:val="en-US"/>
-        </w:rPr>
-        <w:t xml:space="preserve"> outlook.live.com/</w:t>
-      </w:r>
-      <w:proofErr w:type="spellStart"/>
-      <w:r>
-        <w:rPr>
-          <w:lang w:val="en-US"/>
-        </w:rPr>
-        <w:t>owa</w:t>
-      </w:r>
-      <w:proofErr w:type="spellEnd"/>
-      <w:r>
-        <w:rPr>
-          <w:lang w:val="en-US"/>
-        </w:rPr>
-        <w:t xml:space="preserve">/. </w:t>
-      </w:r>
-      <w:r>
-        <w:t xml:space="preserve">Hier kunt u inloggen met de inloggegevens van </w:t>
-      </w:r>
-      <w:hyperlink r:id="rId18" w:history="1">
-        <w:r>
-          <w:rPr>
-            <w:rStyle w:val="Hyperlink"/>
-          </w:rPr>
-          <w:t>SB92575@edu.rocwb.nl</w:t>
-        </w:r>
-      </w:hyperlink>
-      <w:r>
-        <w:t>.</w:t>
-      </w:r>
-    </w:p>
-    <w:p>
-      <w:pPr>
-        <w:pStyle w:val="ListParagraph"/>
-      </w:pPr>
-    </w:p>
-    <w:p>
-      <w:pPr>
-        <w:pStyle w:val="ListParagraph"/>
-        <w:numPr>
-          <w:ilvl w:val="0"/>
-          <w:numId w:val="11"/>
-        </w:numPr>
-      </w:pPr>
-      <w:r>
-        <w:t xml:space="preserve">Als u succesvol bent ingelogd navigeert u naar </w:t>
-      </w:r>
-      <w:hyperlink r:id="rId19" w:anchor="installs" w:history="1">
-        <w:r>
-          <w:rPr>
-            <w:rStyle w:val="Hyperlink"/>
-          </w:rPr>
-          <w:t>https://portal.office.com/account/#installs</w:t>
-        </w:r>
-      </w:hyperlink>
-      <w:r>
-        <w:t>. Hier kunt u de Microsoft Office 2013 downloaden. Als deze is gedownload en geïnstalleerd gaat u naar de volgende stap.</w:t>
-      </w:r>
-    </w:p>
-    <w:p>
-      <w:pPr>
-        <w:pStyle w:val="ListParagraph"/>
-      </w:pPr>
-    </w:p>
-    <w:p>
-      <w:pPr>
-        <w:pStyle w:val="ListParagraph"/>
-        <w:numPr>
-          <w:ilvl w:val="0"/>
-          <w:numId w:val="10"/>
-        </w:numPr>
-      </w:pPr>
-      <w:r>
-        <w:t xml:space="preserve">log in met de inloggegevens van </w:t>
-      </w:r>
-      <w:hyperlink r:id="rId20" w:history="1">
-        <w:r>
-          <w:rPr>
-            <w:rStyle w:val="Hyperlink"/>
-          </w:rPr>
-          <w:t>SB92575@edu.rocwb.nl</w:t>
-        </w:r>
-      </w:hyperlink>
-      <w:r>
-        <w:t xml:space="preserve">. </w:t>
-      </w:r>
-    </w:p>
-    <w:p>
-      <w:pPr>
-        <w:pStyle w:val="ListParagraph"/>
-      </w:pPr>
-    </w:p>
-    <w:p>
-      <w:pPr>
-        <w:pStyle w:val="ListParagraph"/>
-        <w:numPr>
-          <w:ilvl w:val="0"/>
-          <w:numId w:val="9"/>
-        </w:numPr>
-      </w:pPr>
-      <w:r>
-        <w:t>Selecteer &lt;Snelle installatie&gt;.</w:t>
-      </w:r>
-    </w:p>
-    <w:p>
-      <w:r>
-        <w:t xml:space="preserve">Als deze voltooid is heeft u succesvol Microsoft Office 2013 geïnstalleerd. </w:t>
-      </w:r>
-    </w:p>
-    <w:p>
-      <w:pPr>
-        <w:pStyle w:val="Heading3"/>
-      </w:pPr>
-      <w:bookmarkStart w:id="43" w:name="_Toc482025615"/>
-      <w:bookmarkStart w:id="44" w:name="_Toc485291874"/>
-      <w:r>
-        <w:t>Microsoft Visio</w:t>
-      </w:r>
-      <w:bookmarkEnd w:id="43"/>
-      <w:bookmarkEnd w:id="44"/>
-    </w:p>
-    <w:p>
-      <w:pPr>
-        <w:pStyle w:val="ListParagraph"/>
-        <w:numPr>
-          <w:ilvl w:val="0"/>
-          <w:numId w:val="9"/>
-        </w:numPr>
-      </w:pPr>
-      <w:r>
-        <w:t>Voor het downloaden van Microsoft Visio moet je inloggen bij bit.ly/</w:t>
-      </w:r>
-      <w:proofErr w:type="spellStart"/>
-      <w:r>
-        <w:t>RCmsdn</w:t>
-      </w:r>
-      <w:proofErr w:type="spellEnd"/>
-      <w:r>
-        <w:t>.</w:t>
-      </w:r>
-    </w:p>
-    <w:p>
-      <w:pPr>
-        <w:pStyle w:val="ListParagraph"/>
-      </w:pPr>
-    </w:p>
-    <w:p>
-      <w:pPr>
-        <w:pStyle w:val="ListParagraph"/>
-        <w:numPr>
-          <w:ilvl w:val="0"/>
-          <w:numId w:val="9"/>
-        </w:numPr>
-      </w:pPr>
-      <w:r>
-        <w:t xml:space="preserve">Logt u in met de inloggegevens van </w:t>
-      </w:r>
-      <w:hyperlink r:id="rId21" w:history="1">
-        <w:r>
-          <w:rPr>
-            <w:rStyle w:val="Hyperlink"/>
-          </w:rPr>
-          <w:t>SB92575@edu.rocwb.nl</w:t>
-        </w:r>
-      </w:hyperlink>
-      <w:r>
-        <w:t xml:space="preserve">. </w:t>
-      </w:r>
-    </w:p>
-    <w:p>
-      <w:pPr>
-        <w:pStyle w:val="ListParagraph"/>
-      </w:pPr>
-    </w:p>
-    <w:p>
-      <w:pPr>
-        <w:pStyle w:val="ListParagraph"/>
-        <w:numPr>
-          <w:ilvl w:val="0"/>
-          <w:numId w:val="9"/>
-        </w:numPr>
-      </w:pPr>
-      <w:r>
-        <w:t>Als u bent ingelogd moet u de SDM (Secure Download Manager) downloaden.</w:t>
-      </w:r>
-    </w:p>
-    <w:p>
-      <w:pPr>
-        <w:pStyle w:val="ListParagraph"/>
-      </w:pPr>
-    </w:p>
-    <w:p>
-      <w:pPr>
-        <w:pStyle w:val="ListParagraph"/>
-        <w:numPr>
-          <w:ilvl w:val="0"/>
-          <w:numId w:val="9"/>
-        </w:numPr>
-      </w:pPr>
-      <w:r>
-        <w:t>Download het ‘.</w:t>
-      </w:r>
-      <w:proofErr w:type="spellStart"/>
-      <w:r>
-        <w:t>sdx</w:t>
-      </w:r>
-      <w:proofErr w:type="spellEnd"/>
-      <w:r>
-        <w:t xml:space="preserve">’ bestand van Microsoft Visio. Als deze gedownload is gaat </w:t>
-      </w:r>
-    </w:p>
-    <w:p>
-      <w:pPr>
-        <w:pStyle w:val="ListParagraph"/>
-      </w:pPr>
-      <w:r>
-        <w:t>u naar de volgende stap.</w:t>
-      </w:r>
-    </w:p>
-    <w:p>
-      <w:pPr>
-        <w:pStyle w:val="ListParagraph"/>
-      </w:pPr>
-    </w:p>
-    <w:p>
-      <w:pPr>
-        <w:pStyle w:val="ListParagraph"/>
-        <w:numPr>
-          <w:ilvl w:val="0"/>
-          <w:numId w:val="9"/>
-        </w:numPr>
-      </w:pPr>
-      <w:r>
-        <w:t>Pak het bestand uit als deze gedownload is.</w:t>
-      </w:r>
-    </w:p>
-    <w:p>
-      <w:pPr>
-        <w:pStyle w:val="ListParagraph"/>
-      </w:pPr>
-    </w:p>
-    <w:p>
-      <w:pPr>
-        <w:pStyle w:val="ListParagraph"/>
-        <w:numPr>
-          <w:ilvl w:val="0"/>
-          <w:numId w:val="9"/>
-        </w:numPr>
-      </w:pPr>
-      <w:r>
-        <w:t>Als het bestand uitgepakt is vult u de productcode in.</w:t>
-      </w:r>
-    </w:p>
-    <w:p>
-      <w:pPr>
-        <w:pStyle w:val="ListParagraph"/>
-      </w:pPr>
-    </w:p>
-    <w:p>
-      <w:pPr>
-        <w:pStyle w:val="ListParagraph"/>
-        <w:numPr>
-          <w:ilvl w:val="0"/>
-          <w:numId w:val="9"/>
-        </w:numPr>
-      </w:pPr>
-      <w:r>
-        <w:t>Nu hebt u Microsoft Visio geïnstalleerd op uw systeem.</w:t>
-      </w:r>
-    </w:p>
-    <w:p/>
-    <w:p>
-      <w:pPr>
-        <w:pStyle w:val="Heading3"/>
-      </w:pPr>
-      <w:bookmarkStart w:id="45" w:name="_Toc482025616"/>
-      <w:bookmarkStart w:id="46" w:name="_Toc485291875"/>
-      <w:r>
-        <w:t>Microsoft Project</w:t>
-      </w:r>
-      <w:bookmarkEnd w:id="45"/>
-      <w:bookmarkEnd w:id="46"/>
-    </w:p>
-    <w:p>
-      <w:pPr>
-        <w:pStyle w:val="ListParagraph"/>
-        <w:numPr>
-          <w:ilvl w:val="0"/>
-          <w:numId w:val="14"/>
-        </w:numPr>
-      </w:pPr>
-      <w:r>
-        <w:t>Voor het downloaden van Microsoft Visio moet je inloggen bij bit.ly/</w:t>
-      </w:r>
-      <w:proofErr w:type="spellStart"/>
-      <w:r>
-        <w:t>RCmsdn</w:t>
-      </w:r>
-      <w:proofErr w:type="spellEnd"/>
-      <w:r>
-        <w:t>.</w:t>
-      </w:r>
-    </w:p>
-    <w:p>
-      <w:pPr>
-        <w:pStyle w:val="ListParagraph"/>
-      </w:pPr>
-    </w:p>
-    <w:p>
-      <w:pPr>
-        <w:pStyle w:val="ListParagraph"/>
-        <w:numPr>
-          <w:ilvl w:val="0"/>
-          <w:numId w:val="14"/>
-        </w:numPr>
-      </w:pPr>
-      <w:r>
-        <w:t xml:space="preserve">Logt u in met de inloggegevens van </w:t>
-      </w:r>
-      <w:hyperlink r:id="rId22" w:history="1">
-        <w:r>
-          <w:rPr>
-            <w:rStyle w:val="Hyperlink"/>
-          </w:rPr>
-          <w:t>SB92575@edu.rocwb.nl</w:t>
-        </w:r>
-      </w:hyperlink>
-      <w:r>
-        <w:t xml:space="preserve">. </w:t>
-      </w:r>
-    </w:p>
-    <w:p>
-      <w:pPr>
-        <w:pStyle w:val="ListParagraph"/>
-      </w:pPr>
-    </w:p>
-    <w:p>
-      <w:pPr>
-        <w:pStyle w:val="ListParagraph"/>
-        <w:numPr>
-          <w:ilvl w:val="0"/>
-          <w:numId w:val="14"/>
-        </w:numPr>
-      </w:pPr>
-      <w:r>
-        <w:t xml:space="preserve">Als u bent ingelogd moet u de SDM (Secure Download Manager) downloaden. </w:t>
-      </w:r>
-    </w:p>
-    <w:p>
-      <w:pPr>
-        <w:pStyle w:val="ListParagraph"/>
-      </w:pPr>
-    </w:p>
-    <w:p>
-      <w:pPr>
-        <w:pStyle w:val="ListParagraph"/>
-        <w:numPr>
-          <w:ilvl w:val="0"/>
-          <w:numId w:val="14"/>
-        </w:numPr>
-      </w:pPr>
-      <w:r>
-        <w:t>Als u deze al geïnstalleerd heeft slaat u deze stap over.</w:t>
-      </w:r>
-    </w:p>
-    <w:p>
-      <w:pPr>
-        <w:pStyle w:val="ListParagraph"/>
-      </w:pPr>
-    </w:p>
-    <w:p>
-      <w:pPr>
-        <w:pStyle w:val="ListParagraph"/>
-        <w:numPr>
-          <w:ilvl w:val="0"/>
-          <w:numId w:val="14"/>
-        </w:numPr>
-      </w:pPr>
-      <w:r>
-        <w:t>Download het “.</w:t>
-      </w:r>
-      <w:proofErr w:type="spellStart"/>
-      <w:r>
-        <w:t>sdx</w:t>
-      </w:r>
-      <w:proofErr w:type="spellEnd"/>
-      <w:r>
-        <w:t xml:space="preserve">” bestand. </w:t>
-      </w:r>
-    </w:p>
-    <w:p>
-      <w:pPr>
-        <w:pStyle w:val="ListParagraph"/>
-      </w:pPr>
-    </w:p>
-    <w:p>
-      <w:pPr>
-        <w:pStyle w:val="ListParagraph"/>
-        <w:numPr>
-          <w:ilvl w:val="0"/>
-          <w:numId w:val="14"/>
-        </w:numPr>
-      </w:pPr>
-      <w:r>
-        <w:t>Pak het bestand uit als deze gedownload is.</w:t>
-      </w:r>
-    </w:p>
-    <w:p>
-      <w:pPr>
-        <w:pStyle w:val="ListParagraph"/>
-      </w:pPr>
-    </w:p>
-    <w:p>
-      <w:pPr>
-        <w:pStyle w:val="ListParagraph"/>
-        <w:numPr>
-          <w:ilvl w:val="0"/>
-          <w:numId w:val="14"/>
-        </w:numPr>
-      </w:pPr>
-      <w:r>
-        <w:t>Als het bestand uitgepakt is vult u de productcode in.</w:t>
-      </w:r>
-    </w:p>
-    <w:p>
-      <w:pPr>
-        <w:pStyle w:val="ListParagraph"/>
-      </w:pPr>
-    </w:p>
-    <w:p>
-      <w:pPr>
-        <w:pStyle w:val="ListParagraph"/>
-        <w:numPr>
-          <w:ilvl w:val="0"/>
-          <w:numId w:val="14"/>
-        </w:numPr>
-      </w:pPr>
-      <w:r>
-        <w:t>Nu hebt u Microsoft Visio geïnstalleerd op uw systeem.</w:t>
-      </w:r>
-    </w:p>
-    <w:p>
-      <w:pPr>
-        <w:pStyle w:val="ListParagraph"/>
-      </w:pPr>
-    </w:p>
-    <w:p>
-      <w:pPr>
-        <w:pStyle w:val="Heading3"/>
-        <w:rPr>
-          <w:lang w:val="en-US"/>
-        </w:rPr>
-      </w:pPr>
-      <w:bookmarkStart w:id="47" w:name="_Toc484081117"/>
-      <w:bookmarkStart w:id="48" w:name="_Ref485291274"/>
-      <w:bookmarkStart w:id="49" w:name="_Toc485291876"/>
-      <w:r>
-        <w:rPr>
-          <w:lang w:val="en-US"/>
-        </w:rPr>
-        <w:t>Windows emulator</w:t>
-      </w:r>
-      <w:bookmarkEnd w:id="47"/>
-      <w:bookmarkEnd w:id="48"/>
-      <w:bookmarkEnd w:id="49"/>
-    </w:p>
-    <w:p>
-      <w:pPr>
-        <w:pStyle w:val="Heading4"/>
-        <w:rPr>
-          <w:lang w:val="en-US"/>
-        </w:rPr>
-      </w:pPr>
-      <w:r>
-        <w:rPr>
-          <w:lang w:val="en-US"/>
-        </w:rPr>
-        <w:t>Windows 10 development – SQLite Database</w:t>
-      </w:r>
-    </w:p>
-    <w:p>
-      <w:pPr>
-        <w:rPr>
-          <w:lang w:val="en-US"/>
-        </w:rPr>
-      </w:pPr>
-      <w:proofErr w:type="spellStart"/>
-      <w:r>
-        <w:rPr>
-          <w:lang w:val="en-US"/>
-        </w:rPr>
-        <w:t>Versie</w:t>
-      </w:r>
-      <w:proofErr w:type="spellEnd"/>
-      <w:r>
-        <w:rPr>
-          <w:lang w:val="en-US"/>
-        </w:rPr>
-        <w:t xml:space="preserve"> 3.9.1</w:t>
-      </w:r>
-    </w:p>
-    <w:p>
-      <w:pPr>
-        <w:pStyle w:val="ListParagraph"/>
-        <w:numPr>
-          <w:ilvl w:val="0"/>
-          <w:numId w:val="17"/>
-        </w:numPr>
-      </w:pPr>
-      <w:r>
-        <w:t>Open het UWP (Universal Windows Platform) project.</w:t>
-      </w:r>
-    </w:p>
-    <w:p>
-      <w:pPr>
-        <w:pStyle w:val="ListParagraph"/>
-        <w:numPr>
-          <w:ilvl w:val="0"/>
-          <w:numId w:val="17"/>
-        </w:numPr>
-      </w:pPr>
-      <w:r>
-        <w:t xml:space="preserve">Ga naar tools </w:t>
-      </w:r>
-    </w:p>
-    <w:p>
-      <w:pPr>
-        <w:pStyle w:val="ListParagraph"/>
-        <w:numPr>
-          <w:ilvl w:val="0"/>
-          <w:numId w:val="17"/>
-        </w:numPr>
-      </w:pPr>
-      <w:r>
-        <w:t>Selecteer: “</w:t>
-      </w:r>
-      <w:r>
-        <w:rPr>
-          <w:lang w:val="en-US"/>
-        </w:rPr>
-        <w:t>Extensions</w:t>
-      </w:r>
-      <w:r>
-        <w:t xml:space="preserve"> </w:t>
-      </w:r>
-      <w:r>
-        <w:rPr>
-          <w:lang w:val="en-US"/>
-        </w:rPr>
-        <w:t>and</w:t>
-      </w:r>
-      <w:r>
-        <w:t xml:space="preserve"> </w:t>
-      </w:r>
-      <w:r>
-        <w:rPr>
-          <w:lang w:val="en-US"/>
-        </w:rPr>
-        <w:t>updates</w:t>
-      </w:r>
-      <w:r>
-        <w:t>”</w:t>
-      </w:r>
-    </w:p>
-    <w:p>
-      <w:pPr>
-        <w:pStyle w:val="ListParagraph"/>
-        <w:numPr>
-          <w:ilvl w:val="0"/>
-          <w:numId w:val="17"/>
-        </w:numPr>
-      </w:pPr>
-      <w:r>
-        <w:t xml:space="preserve">Op het volgende scherm selecteert </w:t>
-      </w:r>
-      <w:r>
-        <w:t xml:space="preserve">u </w:t>
-      </w:r>
-      <w:r>
-        <w:t>de “Online” optie</w:t>
-      </w:r>
-    </w:p>
-    <w:p>
-      <w:pPr>
-        <w:pStyle w:val="ListParagraph"/>
-        <w:numPr>
-          <w:ilvl w:val="0"/>
-          <w:numId w:val="17"/>
-        </w:numPr>
-      </w:pPr>
-      <w:r>
-        <w:t>Download en installeer de “</w:t>
-      </w:r>
-      <w:r>
-        <w:rPr>
-          <w:lang w:val="en-US"/>
-        </w:rPr>
-        <w:t>SQLite</w:t>
-      </w:r>
-      <w:r>
-        <w:t xml:space="preserve"> </w:t>
-      </w:r>
-      <w:r>
-        <w:rPr>
-          <w:lang w:val="en-US"/>
-        </w:rPr>
-        <w:t>for</w:t>
-      </w:r>
-      <w:r>
-        <w:t xml:space="preserve"> Universal App Platform”</w:t>
-      </w:r>
-    </w:p>
-    <w:p>
-      <w:pPr>
-        <w:pStyle w:val="ListParagraph"/>
-        <w:numPr>
-          <w:ilvl w:val="0"/>
-          <w:numId w:val="17"/>
-        </w:numPr>
-      </w:pPr>
-      <w:r>
-        <w:t>Ga naar de tools menu</w:t>
-      </w:r>
-    </w:p>
-    <w:p>
-      <w:pPr>
-        <w:pStyle w:val="ListParagraph"/>
-        <w:numPr>
-          <w:ilvl w:val="0"/>
-          <w:numId w:val="17"/>
-        </w:numPr>
-      </w:pPr>
-      <w:r>
-        <w:t xml:space="preserve">Selecteer </w:t>
-      </w:r>
-      <w:proofErr w:type="spellStart"/>
-      <w:r>
-        <w:rPr>
-          <w:lang w:val="en-US"/>
-        </w:rPr>
-        <w:t>NuGet</w:t>
-      </w:r>
-      <w:proofErr w:type="spellEnd"/>
-      <w:r>
-        <w:t xml:space="preserve"> Package Manager</w:t>
-      </w:r>
-    </w:p>
-    <w:p>
-      <w:pPr>
-        <w:pStyle w:val="ListParagraph"/>
-        <w:numPr>
-          <w:ilvl w:val="0"/>
-          <w:numId w:val="17"/>
-        </w:numPr>
-      </w:pPr>
-      <w:r>
-        <w:t>Selecteer Package Manager Console</w:t>
-      </w:r>
-    </w:p>
-    <w:p>
-      <w:pPr>
-        <w:pStyle w:val="ListParagraph"/>
-        <w:numPr>
-          <w:ilvl w:val="0"/>
-          <w:numId w:val="17"/>
-        </w:numPr>
-      </w:pPr>
-      <w:r>
-        <w:t xml:space="preserve">Gebruik het volgende commando: </w:t>
-      </w:r>
-    </w:p>
-    <w:p>
-      <w:pPr>
-        <w:pStyle w:val="ListParagraph"/>
-        <w:pBdr>
-          <w:top w:val="single" w:sz="6" w:space="4" w:color="D6D6D6"/>
-          <w:left w:val="single" w:sz="6" w:space="4" w:color="D6D6D6"/>
-          <w:bottom w:val="single" w:sz="6" w:space="4" w:color="D6D6D6"/>
-          <w:right w:val="single" w:sz="6" w:space="4" w:color="D6D6D6"/>
-        </w:pBdr>
-        <w:shd w:val="clear" w:color="auto" w:fill="F1F1F1"/>
-        <w:tabs>
-          <w:tab w:val="left" w:pos="916"/>
-          <w:tab w:val="left" w:pos="1832"/>
-          <w:tab w:val="left" w:pos="2748"/>
-          <w:tab w:val="left" w:pos="3664"/>
-          <w:tab w:val="left" w:pos="4580"/>
-          <w:tab w:val="left" w:pos="5496"/>
-          <w:tab w:val="left" w:pos="6412"/>
-          <w:tab w:val="left" w:pos="7328"/>
-          <w:tab w:val="left" w:pos="8244"/>
-          <w:tab w:val="left" w:pos="9160"/>
-          <w:tab w:val="left" w:pos="10076"/>
-          <w:tab w:val="left" w:pos="10992"/>
-          <w:tab w:val="left" w:pos="11908"/>
-          <w:tab w:val="left" w:pos="12824"/>
-          <w:tab w:val="left" w:pos="13740"/>
-          <w:tab w:val="left" w:pos="14656"/>
-        </w:tabs>
-        <w:spacing w:after="0" w:line="240" w:lineRule="auto"/>
-        <w:rPr>
-          <w:rFonts w:ascii="Consolas" w:eastAsia="Times New Roman" w:hAnsi="Consolas" w:cs="Courier New"/>
-          <w:color w:val="313131"/>
-          <w:sz w:val="18"/>
-          <w:szCs w:val="18"/>
-          <w:lang w:eastAsia="nl-NL"/>
-        </w:rPr>
-      </w:pPr>
-      <w:r>
-        <w:rPr>
-          <w:rFonts w:ascii="Consolas" w:eastAsia="Times New Roman" w:hAnsi="Consolas" w:cs="Courier New"/>
-          <w:color w:val="313131"/>
-          <w:sz w:val="18"/>
-          <w:szCs w:val="18"/>
-          <w:lang w:val="en-US" w:eastAsia="nl-NL"/>
-        </w:rPr>
-        <w:lastRenderedPageBreak/>
-        <w:t>Install</w:t>
-      </w:r>
-      <w:r>
-        <w:rPr>
-          <w:rFonts w:ascii="Consolas" w:eastAsia="Times New Roman" w:hAnsi="Consolas" w:cs="Courier New"/>
-          <w:color w:val="313131"/>
-          <w:sz w:val="18"/>
-          <w:szCs w:val="18"/>
-          <w:lang w:eastAsia="nl-NL"/>
-        </w:rPr>
-        <w:t xml:space="preserve">-Package SQLite.Net-PCL </w:t>
-      </w:r>
-    </w:p>
-    <w:p>
-      <w:pPr>
-        <w:pStyle w:val="ListParagraph"/>
-        <w:numPr>
-          <w:ilvl w:val="0"/>
-          <w:numId w:val="17"/>
-        </w:numPr>
-      </w:pPr>
-      <w:r>
-        <w:t>Gebruik de rechter muis knop op “</w:t>
-      </w:r>
-      <w:proofErr w:type="spellStart"/>
-      <w:r>
-        <w:t>References</w:t>
-      </w:r>
-      <w:proofErr w:type="spellEnd"/>
-      <w:r>
-        <w:t>”</w:t>
-      </w:r>
-    </w:p>
-    <w:p>
-      <w:pPr>
-        <w:pStyle w:val="ListParagraph"/>
-        <w:numPr>
-          <w:ilvl w:val="0"/>
-          <w:numId w:val="17"/>
-        </w:numPr>
-      </w:pPr>
-      <w:r>
-        <w:t>Selecteer: “</w:t>
-      </w:r>
-      <w:r>
-        <w:rPr>
-          <w:lang w:val="en-US"/>
-        </w:rPr>
-        <w:t>Add</w:t>
-      </w:r>
-      <w:r>
-        <w:t xml:space="preserve"> </w:t>
-      </w:r>
-      <w:r>
-        <w:rPr>
-          <w:lang w:val="en-US"/>
-        </w:rPr>
-        <w:t>References</w:t>
-      </w:r>
-      <w:r>
-        <w:t>”</w:t>
-      </w:r>
-    </w:p>
-    <w:p>
-      <w:pPr>
-        <w:pStyle w:val="ListParagraph"/>
-        <w:numPr>
-          <w:ilvl w:val="0"/>
-          <w:numId w:val="17"/>
-        </w:numPr>
-        <w:rPr>
-          <w:lang w:val="en-US"/>
-        </w:rPr>
-      </w:pPr>
-      <w:proofErr w:type="spellStart"/>
-      <w:r>
-        <w:rPr>
-          <w:lang w:val="en-US"/>
-        </w:rPr>
-        <w:t>Selecteer</w:t>
-      </w:r>
-      <w:proofErr w:type="spellEnd"/>
-      <w:r>
-        <w:rPr>
-          <w:lang w:val="en-US"/>
-        </w:rPr>
-        <w:t>: “</w:t>
-      </w:r>
-      <w:r>
-        <w:rPr>
-          <w:lang w:val="en-US"/>
-        </w:rPr>
-        <w:t>SQLite</w:t>
-      </w:r>
-      <w:r>
-        <w:rPr>
-          <w:lang w:val="en-US"/>
-        </w:rPr>
-        <w:t xml:space="preserve"> </w:t>
-      </w:r>
-      <w:r>
-        <w:rPr>
-          <w:lang w:val="en-US"/>
-        </w:rPr>
-        <w:t>for</w:t>
-      </w:r>
-      <w:r>
-        <w:rPr>
-          <w:lang w:val="en-US"/>
-        </w:rPr>
-        <w:t xml:space="preserve"> Universal App Platform”</w:t>
-      </w:r>
-    </w:p>
-    <w:p>
-      <w:pPr>
-        <w:pStyle w:val="ListParagraph"/>
-        <w:numPr>
-          <w:ilvl w:val="0"/>
-          <w:numId w:val="17"/>
-        </w:numPr>
-      </w:pPr>
-      <w:r>
-        <w:t>Druk op “OK”</w:t>
-      </w:r>
-    </w:p>
-    <w:p>
-      <w:r>
-        <w:t xml:space="preserve">U kunt nu </w:t>
-      </w:r>
-      <w:proofErr w:type="spellStart"/>
-      <w:r>
-        <w:t>SQLite</w:t>
-      </w:r>
-      <w:proofErr w:type="spellEnd"/>
-      <w:r>
-        <w:t xml:space="preserve"> in uw programma gebruiken.</w:t>
-      </w:r>
-    </w:p>
-    <w:p/>
-    <w:p>
-      <w:pPr>
-        <w:pStyle w:val="Heading4"/>
-      </w:pPr>
-      <w:bookmarkStart w:id="50" w:name="_Toc484081118"/>
-      <w:r>
-        <w:t>Aanzetten van de Hyper-V</w:t>
-      </w:r>
-      <w:bookmarkEnd w:id="50"/>
-      <w:r>
-        <w:t xml:space="preserve"> Functie</w:t>
-      </w:r>
-      <w:r>
-        <w:t xml:space="preserve"> </w:t>
-      </w:r>
-    </w:p>
-    <w:p>
-      <w:pPr>
-        <w:pStyle w:val="ListParagraph"/>
-        <w:numPr>
-          <w:ilvl w:val="0"/>
-          <w:numId w:val="16"/>
-        </w:numPr>
-      </w:pPr>
-      <w:r>
-        <w:t>Open het Configuratiescherm</w:t>
-      </w:r>
-    </w:p>
-    <w:p>
-      <w:pPr>
-        <w:pStyle w:val="ListParagraph"/>
-        <w:numPr>
-          <w:ilvl w:val="0"/>
-          <w:numId w:val="16"/>
-        </w:numPr>
-      </w:pPr>
-      <w:r>
-        <w:t xml:space="preserve">Navigeer naar </w:t>
-      </w:r>
-      <w:r>
-        <w:t>Netwerk en Internet</w:t>
-      </w:r>
-    </w:p>
-    <w:p>
-      <w:pPr>
-        <w:pStyle w:val="ListParagraph"/>
-        <w:numPr>
-          <w:ilvl w:val="0"/>
-          <w:numId w:val="16"/>
-        </w:numPr>
-      </w:pPr>
-      <w:r>
-        <w:t>Navigeer daarna naar het Netwerk centrum</w:t>
-      </w:r>
-    </w:p>
-    <w:p>
-      <w:pPr>
-        <w:pStyle w:val="ListParagraph"/>
-        <w:numPr>
-          <w:ilvl w:val="0"/>
-          <w:numId w:val="16"/>
-        </w:numPr>
-      </w:pPr>
-      <w:r>
-        <w:t xml:space="preserve">Selecteer </w:t>
-      </w:r>
-      <w:r>
-        <w:t xml:space="preserve">Adapter instellingen wijzigen </w:t>
-      </w:r>
-    </w:p>
-    <w:p>
-      <w:pPr>
-        <w:pStyle w:val="ListParagraph"/>
-        <w:numPr>
-          <w:ilvl w:val="0"/>
-          <w:numId w:val="16"/>
-        </w:numPr>
-      </w:pPr>
-      <w:r>
-        <w:t xml:space="preserve">Druk dan met de rechter muisknop op </w:t>
-      </w:r>
-      <w:proofErr w:type="spellStart"/>
-      <w:r>
-        <w:t>vEthernet</w:t>
-      </w:r>
-      <w:proofErr w:type="spellEnd"/>
-      <w:r>
-        <w:t xml:space="preserve"> (</w:t>
-      </w:r>
-      <w:proofErr w:type="spellStart"/>
-      <w:r>
-        <w:t>Internal</w:t>
-      </w:r>
-      <w:proofErr w:type="spellEnd"/>
-      <w:r>
-        <w:t xml:space="preserve"> Ethernet Port Windows Phone Emulator </w:t>
-      </w:r>
-      <w:r>
-        <w:rPr>
-          <w:lang w:val="en-US"/>
-        </w:rPr>
-        <w:t>Internal</w:t>
-      </w:r>
-      <w:r>
-        <w:t xml:space="preserve"> Switch) </w:t>
-      </w:r>
-    </w:p>
-    <w:p>
-      <w:pPr>
-        <w:pStyle w:val="ListParagraph"/>
-        <w:numPr>
-          <w:ilvl w:val="0"/>
-          <w:numId w:val="16"/>
-        </w:numPr>
-      </w:pPr>
-      <w:r>
-        <w:t xml:space="preserve">Selecteer dan </w:t>
-      </w:r>
-      <w:r>
-        <w:t>eigenschappen</w:t>
-      </w:r>
-    </w:p>
-    <w:p>
-      <w:pPr>
-        <w:pStyle w:val="ListParagraph"/>
-        <w:numPr>
-          <w:ilvl w:val="0"/>
-          <w:numId w:val="16"/>
-        </w:numPr>
-      </w:pPr>
-      <w:r>
-        <w:t xml:space="preserve">Vink daarna </w:t>
-      </w:r>
-      <w:r>
-        <w:t xml:space="preserve">Hyper-V </w:t>
-      </w:r>
-      <w:proofErr w:type="spellStart"/>
-      <w:r>
-        <w:t>Extensible</w:t>
-      </w:r>
-      <w:proofErr w:type="spellEnd"/>
-      <w:r>
-        <w:t xml:space="preserve"> Virtual Switch aan</w:t>
-      </w:r>
-    </w:p>
-    <w:p>
-      <w:pPr>
-        <w:pStyle w:val="ListParagraph"/>
-        <w:numPr>
-          <w:ilvl w:val="0"/>
-          <w:numId w:val="16"/>
-        </w:numPr>
-      </w:pPr>
-      <w:r>
-        <w:t xml:space="preserve">Druk daarna op OK </w:t>
-      </w:r>
-    </w:p>
-    <w:p>
-      <w:pPr>
-        <w:pStyle w:val="ListParagraph"/>
-        <w:numPr>
-          <w:ilvl w:val="0"/>
-          <w:numId w:val="16"/>
-        </w:numPr>
-      </w:pPr>
-      <w:r>
-        <w:t>druk dan met de rechter muisknop op</w:t>
-      </w:r>
-      <w:r>
-        <w:t xml:space="preserve"> </w:t>
-      </w:r>
-      <w:proofErr w:type="spellStart"/>
-      <w:r>
-        <w:t>vEthernet</w:t>
-      </w:r>
-      <w:proofErr w:type="spellEnd"/>
-    </w:p>
-    <w:p>
-      <w:pPr>
-        <w:pStyle w:val="ListParagraph"/>
-        <w:numPr>
-          <w:ilvl w:val="0"/>
-          <w:numId w:val="16"/>
-        </w:numPr>
-      </w:pPr>
-      <w:r>
-        <w:t xml:space="preserve">selecteer uitschakelen </w:t>
-      </w:r>
-    </w:p>
-    <w:p>
-      <w:pPr>
-        <w:pStyle w:val="ListParagraph"/>
-        <w:numPr>
-          <w:ilvl w:val="0"/>
-          <w:numId w:val="15"/>
-        </w:numPr>
-      </w:pPr>
-      <w:r>
-        <w:t>druk dan met de rechter muisknop op</w:t>
-      </w:r>
-      <w:r>
-        <w:t xml:space="preserve"> </w:t>
-      </w:r>
-      <w:proofErr w:type="spellStart"/>
-      <w:r>
-        <w:t>vEthernet</w:t>
-      </w:r>
-      <w:proofErr w:type="spellEnd"/>
-    </w:p>
-    <w:p>
-      <w:pPr>
-        <w:pStyle w:val="ListParagraph"/>
-        <w:numPr>
-          <w:ilvl w:val="0"/>
-          <w:numId w:val="15"/>
-        </w:numPr>
-      </w:pPr>
-      <w:r>
-        <w:t>selecteer inschakelen</w:t>
-      </w:r>
-    </w:p>
-    <w:p>
-      <w:r>
-        <w:t>de Hyper-V functie is nu geactiveerd en je kunt de emulator gebruiken.</w:t>
-      </w:r>
-    </w:p>
     <w:p/>
     <w:p/>
     <w:p>
       <w:pPr>
-        <w:rPr>
-          <w:rFonts w:eastAsiaTheme="majorEastAsia" w:cstheme="majorBidi"/>
-          <w:color w:val="2E74B5" w:themeColor="accent1" w:themeShade="BF"/>
-          <w:sz w:val="32"/>
-          <w:szCs w:val="32"/>
-        </w:rPr>
-      </w:pPr>
+        <w:pStyle w:val="Heading1"/>
+      </w:pPr>
+      <w:bookmarkStart w:id="9" w:name="_Toc485380162"/>
       <w:r>
-        <w:br w:type="page"/>
-      </w:r>
-    </w:p>
-    <w:p>
-      <w:pPr>
-        <w:pStyle w:val="Heading1"/>
-      </w:pPr>
-      <w:bookmarkStart w:id="51" w:name="_Toc485291877"/>
-      <w:r>
-        <w:lastRenderedPageBreak/>
         <w:t>Revisie</w:t>
       </w:r>
-      <w:bookmarkEnd w:id="51"/>
+      <w:bookmarkEnd w:id="9"/>
     </w:p>
     <w:p>
       <w:r>
@@ -5670,7 +2016,7 @@
       </w:r>
     </w:p>
     <w:sectPr>
-      <w:footerReference w:type="default" r:id="rId23"/>
+      <w:footerReference w:type="default" r:id="rId11"/>
       <w:pgSz w:w="11906" w:h="16838"/>
       <w:pgMar w:top="1417" w:right="1417" w:bottom="1417" w:left="1417" w:header="708" w:footer="708" w:gutter="0"/>
       <w:pgNumType w:start="0"/>
@@ -5680,6 +2026,44 @@
     </w:sectPr>
   </w:body>
 </w:document>
+</file>
+
+<file path=word/comments.xml><?xml version="1.0" encoding="utf-8"?>
+<w:comments xmlns:wpc="http://schemas.microsoft.com/office/word/2010/wordprocessingCanvas" xmlns:mc="http://schemas.openxmlformats.org/markup-compatibility/2006" xmlns:o="urn:schemas-microsoft-com:office:office" xmlns:r="http://schemas.openxmlformats.org/officeDocument/2006/relationships" xmlns:m="http://schemas.openxmlformats.org/officeDocument/2006/math" xmlns:v="urn:schemas-microsoft-com:vml" xmlns:wp14="http://schemas.microsoft.com/office/word/2010/wordprocessingDrawing" xmlns:wp="http://schemas.openxmlformats.org/drawingml/2006/wordprocessingDrawing" xmlns:w10="urn:schemas-microsoft-com:office:word" xmlns:w="http://schemas.openxmlformats.org/wordprocessingml/2006/main" xmlns:w14="http://schemas.microsoft.com/office/word/2010/wordml" xmlns:w15="http://schemas.microsoft.com/office/word/2012/wordml" xmlns:wpg="http://schemas.microsoft.com/office/word/2010/wordprocessingGroup" xmlns:wpi="http://schemas.microsoft.com/office/word/2010/wordprocessingInk" xmlns:wne="http://schemas.microsoft.com/office/word/2006/wordml" xmlns:wps="http://schemas.microsoft.com/office/word/2010/wordprocessingShape" mc:Ignorable="w14 w15 wp14">
+  <w:comment w:id="6" w:author="santino bonora" w:date="2017-06-16T12:04:00Z" w:initials="sb">
+    <w:p>
+      <w:pPr>
+        <w:pStyle w:val="CommentText"/>
+      </w:pPr>
+      <w:r>
+        <w:rPr>
+          <w:rStyle w:val="CommentReference"/>
+        </w:rPr>
+        <w:annotationRef/>
+      </w:r>
+      <w:proofErr w:type="gramStart"/>
+      <w:r>
+        <w:rPr>
+          <w:rStyle w:val="CommentReference"/>
+        </w:rPr>
+        <w:t>Implementatie</w:t>
+      </w:r>
+      <w:proofErr w:type="gramEnd"/>
+      <w:r>
+        <w:rPr>
+          <w:rStyle w:val="CommentReference"/>
+        </w:rPr>
+        <w:t xml:space="preserve"> plan moet minimale eisen beschrijven voor laptop.</w:t>
+      </w:r>
+    </w:p>
+  </w:comment>
+</w:comments>
+</file>
+
+<file path=word/commentsExtended.xml><?xml version="1.0" encoding="utf-8"?>
+<w15:commentsEx xmlns:wpc="http://schemas.microsoft.com/office/word/2010/wordprocessingCanvas" xmlns:mc="http://schemas.openxmlformats.org/markup-compatibility/2006" xmlns:o="urn:schemas-microsoft-com:office:office" xmlns:r="http://schemas.openxmlformats.org/officeDocument/2006/relationships" xmlns:m="http://schemas.openxmlformats.org/officeDocument/2006/math" xmlns:v="urn:schemas-microsoft-com:vml" xmlns:wp14="http://schemas.microsoft.com/office/word/2010/wordprocessingDrawing" xmlns:wp="http://schemas.openxmlformats.org/drawingml/2006/wordprocessingDrawing" xmlns:w10="urn:schemas-microsoft-com:office:word" xmlns:w="http://schemas.openxmlformats.org/wordprocessingml/2006/main" xmlns:w14="http://schemas.microsoft.com/office/word/2010/wordml" xmlns:w15="http://schemas.microsoft.com/office/word/2012/wordml" xmlns:wpg="http://schemas.microsoft.com/office/word/2010/wordprocessingGroup" xmlns:wpi="http://schemas.microsoft.com/office/word/2010/wordprocessingInk" xmlns:wne="http://schemas.microsoft.com/office/word/2006/wordml" xmlns:wps="http://schemas.microsoft.com/office/word/2010/wordprocessingShape" mc:Ignorable="w14 w15 wp14">
+  <w15:commentEx w15:paraId="7166E24B" w15:done="0"/>
+</w15:commentsEx>
 </file>
 
 <file path=word/endnotes.xml><?xml version="1.0" encoding="utf-8"?>
@@ -5717,6 +2101,7 @@
         <w:docPartUnique/>
       </w:docPartObj>
     </w:sdtPr>
+    <w:sdtEndPr/>
     <w:sdtContent>
       <w:p>
         <w:pPr>
@@ -5736,7 +2121,7 @@
           <w:rPr>
             <w:noProof/>
           </w:rPr>
-          <w:t>1</w:t>
+          <w:t>4</w:t>
         </w:r>
         <w:r>
           <w:fldChar w:fldCharType="end"/>
@@ -7901,6 +4286,14 @@
     <w:abstractNumId w:val="8"/>
   </w:num>
 </w:numbering>
+</file>
+
+<file path=word/people.xml><?xml version="1.0" encoding="utf-8"?>
+<w15:people xmlns:wpc="http://schemas.microsoft.com/office/word/2010/wordprocessingCanvas" xmlns:mc="http://schemas.openxmlformats.org/markup-compatibility/2006" xmlns:o="urn:schemas-microsoft-com:office:office" xmlns:r="http://schemas.openxmlformats.org/officeDocument/2006/relationships" xmlns:m="http://schemas.openxmlformats.org/officeDocument/2006/math" xmlns:v="urn:schemas-microsoft-com:vml" xmlns:wp14="http://schemas.microsoft.com/office/word/2010/wordprocessingDrawing" xmlns:wp="http://schemas.openxmlformats.org/drawingml/2006/wordprocessingDrawing" xmlns:w10="urn:schemas-microsoft-com:office:word" xmlns:w="http://schemas.openxmlformats.org/wordprocessingml/2006/main" xmlns:w14="http://schemas.microsoft.com/office/word/2010/wordml" xmlns:w15="http://schemas.microsoft.com/office/word/2012/wordml" xmlns:wpg="http://schemas.microsoft.com/office/word/2010/wordprocessingGroup" xmlns:wpi="http://schemas.microsoft.com/office/word/2010/wordprocessingInk" xmlns:wne="http://schemas.microsoft.com/office/word/2006/wordml" xmlns:wps="http://schemas.microsoft.com/office/word/2010/wordprocessingShape" mc:Ignorable="w14 w15 wp14">
+  <w15:person w15:author="santino bonora">
+    <w15:presenceInfo w15:providerId="Windows Live" w15:userId="962df9b8540441cf"/>
+  </w15:person>
+</w15:people>
 </file>
 
 <file path=word/styles.xml><?xml version="1.0" encoding="utf-8"?>
@@ -8863,6 +5256,106 @@
       <w:sz w:val="24"/>
     </w:rPr>
   </w:style>
+  <w:style w:type="character" w:styleId="CommentReference">
+    <w:name w:val="annotation reference"/>
+    <w:basedOn w:val="DefaultParagraphFont"/>
+    <w:uiPriority w:val="99"/>
+    <w:semiHidden/>
+    <w:unhideWhenUsed/>
+    <w:rsid w:val="00DA320B"/>
+    <w:rPr>
+      <w:sz w:val="16"/>
+      <w:szCs w:val="16"/>
+    </w:rPr>
+  </w:style>
+  <w:style w:type="paragraph" w:styleId="CommentText">
+    <w:name w:val="annotation text"/>
+    <w:basedOn w:val="Normal"/>
+    <w:link w:val="CommentTextChar"/>
+    <w:uiPriority w:val="99"/>
+    <w:semiHidden/>
+    <w:unhideWhenUsed/>
+    <w:rsid w:val="00DA320B"/>
+    <w:pPr>
+      <w:spacing w:line="240" w:lineRule="auto"/>
+    </w:pPr>
+    <w:rPr>
+      <w:sz w:val="20"/>
+      <w:szCs w:val="20"/>
+    </w:rPr>
+  </w:style>
+  <w:style w:type="character" w:customStyle="1" w:styleId="CommentTextChar">
+    <w:name w:val="Comment Text Char"/>
+    <w:basedOn w:val="DefaultParagraphFont"/>
+    <w:link w:val="CommentText"/>
+    <w:uiPriority w:val="99"/>
+    <w:semiHidden/>
+    <w:rsid w:val="00DA320B"/>
+    <w:rPr>
+      <w:rFonts w:ascii="Arial" w:hAnsi="Arial"/>
+      <w:sz w:val="20"/>
+      <w:szCs w:val="20"/>
+    </w:rPr>
+  </w:style>
+  <w:style w:type="paragraph" w:styleId="CommentSubject">
+    <w:name w:val="annotation subject"/>
+    <w:basedOn w:val="CommentText"/>
+    <w:next w:val="CommentText"/>
+    <w:link w:val="CommentSubjectChar"/>
+    <w:uiPriority w:val="99"/>
+    <w:semiHidden/>
+    <w:unhideWhenUsed/>
+    <w:rsid w:val="00DA320B"/>
+    <w:rPr>
+      <w:b/>
+      <w:bCs/>
+    </w:rPr>
+  </w:style>
+  <w:style w:type="character" w:customStyle="1" w:styleId="CommentSubjectChar">
+    <w:name w:val="Comment Subject Char"/>
+    <w:basedOn w:val="CommentTextChar"/>
+    <w:link w:val="CommentSubject"/>
+    <w:uiPriority w:val="99"/>
+    <w:semiHidden/>
+    <w:rsid w:val="00DA320B"/>
+    <w:rPr>
+      <w:rFonts w:ascii="Arial" w:hAnsi="Arial"/>
+      <w:b/>
+      <w:bCs/>
+      <w:sz w:val="20"/>
+      <w:szCs w:val="20"/>
+    </w:rPr>
+  </w:style>
+  <w:style w:type="paragraph" w:styleId="BalloonText">
+    <w:name w:val="Balloon Text"/>
+    <w:basedOn w:val="Normal"/>
+    <w:link w:val="BalloonTextChar"/>
+    <w:uiPriority w:val="99"/>
+    <w:semiHidden/>
+    <w:unhideWhenUsed/>
+    <w:rsid w:val="00DA320B"/>
+    <w:pPr>
+      <w:spacing w:after="0" w:line="240" w:lineRule="auto"/>
+    </w:pPr>
+    <w:rPr>
+      <w:rFonts w:ascii="Segoe UI" w:hAnsi="Segoe UI" w:cs="Segoe UI"/>
+      <w:sz w:val="18"/>
+      <w:szCs w:val="18"/>
+    </w:rPr>
+  </w:style>
+  <w:style w:type="character" w:customStyle="1" w:styleId="BalloonTextChar">
+    <w:name w:val="Balloon Text Char"/>
+    <w:basedOn w:val="DefaultParagraphFont"/>
+    <w:link w:val="BalloonText"/>
+    <w:uiPriority w:val="99"/>
+    <w:semiHidden/>
+    <w:rsid w:val="00DA320B"/>
+    <w:rPr>
+      <w:rFonts w:ascii="Segoe UI" w:hAnsi="Segoe UI" w:cs="Segoe UI"/>
+      <w:sz w:val="18"/>
+      <w:szCs w:val="18"/>
+    </w:rPr>
+  </w:style>
 </w:styles>
 </file>
 
@@ -9151,7 +5644,7 @@
 </file>
 
 <file path=customXml/itemProps2.xml><?xml version="1.0" encoding="utf-8"?>
-<ds:datastoreItem xmlns:ds="http://schemas.openxmlformats.org/officeDocument/2006/customXml" ds:itemID="{368AF9DF-41EB-40E9-9BA6-EB192E4831F2}">
+<ds:datastoreItem xmlns:ds="http://schemas.openxmlformats.org/officeDocument/2006/customXml" ds:itemID="{5915D4B1-E1A3-4FD0-B92B-5DF7E22607BC}">
   <ds:schemaRefs>
     <ds:schemaRef ds:uri="http://schemas.openxmlformats.org/officeDocument/2006/bibliography"/>
   </ds:schemaRefs>

</xml_diff>